<commit_message>
1. BETA: dodano jeden inwerter "Deya SUN-5/6/8/10/12K-SG04LP3" i pobieranie danych do GbbVictronWeb (bez ustawiania Schedulera).
</commit_message>
<xml_diff>
--- a/Doc/Protocol GbbConnect to GbbVictronWeb.docx
+++ b/Doc/Protocol GbbConnect to GbbVictronWeb.docx
@@ -54,14 +54,12 @@
           <w:pPr>
             <w:pStyle w:val="Nagwekspisutreci"/>
           </w:pPr>
-          <w:proofErr w:type="spellStart"/>
           <w:r>
             <w:t>C</w:t>
           </w:r>
           <w:r>
             <w:t>ontents</w:t>
           </w:r>
-          <w:proofErr w:type="spellEnd"/>
         </w:p>
         <w:p>
           <w:pPr>
@@ -651,35 +649,7 @@
         <w:rPr>
           <w:lang w:val="en-US"/>
         </w:rPr>
-        <w:t>Order are send on /&lt;</w:t>
-      </w:r>
-      <w:proofErr w:type="spellStart"/>
-      <w:r>
-        <w:rPr>
-          <w:lang w:val="en-US"/>
-        </w:rPr>
-        <w:t>PlantId</w:t>
-      </w:r>
-      <w:proofErr w:type="spellEnd"/>
-      <w:r>
-        <w:rPr>
-          <w:lang w:val="en-US"/>
-        </w:rPr>
-        <w:t>&gt;/</w:t>
-      </w:r>
-      <w:proofErr w:type="spellStart"/>
-      <w:r>
-        <w:rPr>
-          <w:lang w:val="en-US"/>
-        </w:rPr>
-        <w:t>datarequest</w:t>
-      </w:r>
-      <w:proofErr w:type="spellEnd"/>
-      <w:r>
-        <w:rPr>
-          <w:lang w:val="en-US"/>
-        </w:rPr>
-        <w:t xml:space="preserve">. In Payload there is </w:t>
+        <w:t xml:space="preserve">Order are send on &lt;PlantId&gt;/datarequest. In Payload there is </w:t>
       </w:r>
       <w:r>
         <w:rPr>
@@ -728,28 +698,7 @@
         <w:rPr>
           <w:lang w:val="en-US"/>
         </w:rPr>
-        <w:t xml:space="preserve"> return on /&lt;</w:t>
-      </w:r>
-      <w:proofErr w:type="spellStart"/>
-      <w:r>
-        <w:rPr>
-          <w:lang w:val="en-US"/>
-        </w:rPr>
-        <w:t>PlantId</w:t>
-      </w:r>
-      <w:proofErr w:type="spellEnd"/>
-      <w:r>
-        <w:rPr>
-          <w:lang w:val="en-US"/>
-        </w:rPr>
-        <w:t>&gt;/</w:t>
-      </w:r>
-      <w:proofErr w:type="spellStart"/>
-      <w:r>
-        <w:rPr>
-          <w:lang w:val="en-US"/>
-        </w:rPr>
-        <w:t>data</w:t>
+        <w:t xml:space="preserve"> return on &lt;PlantId&gt;/data</w:t>
       </w:r>
       <w:r>
         <w:rPr>
@@ -767,14 +716,7 @@
         <w:rPr>
           <w:lang w:val="en-US"/>
         </w:rPr>
-        <w:t>e</w:t>
-      </w:r>
-      <w:proofErr w:type="spellEnd"/>
-      <w:r>
-        <w:rPr>
-          <w:lang w:val="en-US"/>
-        </w:rPr>
-        <w:t xml:space="preserve">. In Payload there is </w:t>
+        <w:t xml:space="preserve">e. In Payload there is </w:t>
       </w:r>
       <w:r>
         <w:rPr>
@@ -982,19 +924,11 @@
           <w:lang w:val="en-US"/>
         </w:rPr>
       </w:pPr>
-      <w:proofErr w:type="spellStart"/>
-      <w:r>
-        <w:rPr>
-          <w:lang w:val="en-US"/>
-        </w:rPr>
-        <w:t>UseTTL</w:t>
-      </w:r>
-      <w:proofErr w:type="spellEnd"/>
-      <w:r>
-        <w:rPr>
-          <w:lang w:val="en-US"/>
-        </w:rPr>
-        <w:t>: true</w:t>
+      <w:r>
+        <w:rPr>
+          <w:lang w:val="en-US"/>
+        </w:rPr>
+        <w:t>UseTTL: true</w:t>
       </w:r>
     </w:p>
     <w:p>
@@ -1008,14 +942,12 @@
           <w:lang w:val="en-US"/>
         </w:rPr>
       </w:pPr>
-      <w:proofErr w:type="spellStart"/>
       <w:r>
         <w:rPr>
           <w:lang w:val="en-US"/>
         </w:rPr>
         <w:t>IgnoreCertificateChainErrors</w:t>
       </w:r>
-      <w:proofErr w:type="spellEnd"/>
       <w:r>
         <w:rPr>
           <w:lang w:val="en-US"/>
@@ -1044,9 +976,8 @@
         <w:rPr>
           <w:lang w:val="en-US"/>
         </w:rPr>
-        <w:t>Listen on /&lt;</w:t>
-      </w:r>
-      <w:proofErr w:type="spellStart"/>
+        <w:t>Listen on &lt;</w:t>
+      </w:r>
       <w:r>
         <w:rPr>
           <w:lang w:val="en-US"/>
@@ -1057,23 +988,14 @@
         <w:rPr>
           <w:lang w:val="en-US"/>
         </w:rPr>
-        <w:t>d</w:t>
-      </w:r>
-      <w:proofErr w:type="spellEnd"/>
-      <w:r>
-        <w:rPr>
-          <w:lang w:val="en-US"/>
-        </w:rPr>
-        <w:t>&gt;/</w:t>
-      </w:r>
-      <w:proofErr w:type="spellStart"/>
+        <w:t>d&gt;/</w:t>
+      </w:r>
       <w:r>
         <w:rPr>
           <w:lang w:val="en-US"/>
         </w:rPr>
         <w:t>datarequest</w:t>
       </w:r>
-      <w:proofErr w:type="spellEnd"/>
     </w:p>
     <w:p>
       <w:pPr>
@@ -1090,30 +1012,8 @@
         <w:rPr>
           <w:lang w:val="en-US"/>
         </w:rPr>
-        <w:t>Send responses to /&lt;</w:t>
-      </w:r>
-      <w:proofErr w:type="spellStart"/>
-      <w:r>
-        <w:rPr>
-          <w:lang w:val="en-US"/>
-        </w:rPr>
-        <w:t>PlantId</w:t>
-      </w:r>
-      <w:proofErr w:type="spellEnd"/>
-      <w:r>
-        <w:rPr>
-          <w:lang w:val="en-US"/>
-        </w:rPr>
-        <w:t>&gt;/</w:t>
-      </w:r>
-      <w:proofErr w:type="spellStart"/>
-      <w:r>
-        <w:rPr>
-          <w:lang w:val="en-US"/>
-        </w:rPr>
-        <w:t>dataresponse</w:t>
-      </w:r>
-      <w:proofErr w:type="spellEnd"/>
+        <w:t>Send responses to &lt;PlantId&gt;/dataresponse</w:t>
+      </w:r>
     </w:p>
     <w:p>
       <w:pPr>
@@ -1130,16 +1030,14 @@
         <w:rPr>
           <w:lang w:val="en-US"/>
         </w:rPr>
-        <w:t>Send empty payload to /&lt;</w:t>
-      </w:r>
-      <w:proofErr w:type="spellStart"/>
+        <w:t>Send empty payload to &lt;</w:t>
+      </w:r>
       <w:r>
         <w:rPr>
           <w:lang w:val="en-US"/>
         </w:rPr>
         <w:t>PlantId</w:t>
       </w:r>
-      <w:proofErr w:type="spellEnd"/>
       <w:r>
         <w:rPr>
           <w:lang w:val="en-US"/>
@@ -1231,21 +1129,7 @@
         <w:rPr>
           <w:lang w:val="en-US"/>
         </w:rPr>
-        <w:t xml:space="preserve">Status: “ERROR”, </w:t>
-      </w:r>
-      <w:proofErr w:type="spellStart"/>
-      <w:r>
-        <w:rPr>
-          <w:lang w:val="en-US"/>
-        </w:rPr>
-        <w:t>ErrDesc</w:t>
-      </w:r>
-      <w:proofErr w:type="spellEnd"/>
-      <w:r>
-        <w:rPr>
-          <w:lang w:val="en-US"/>
-        </w:rPr>
-        <w:t>: “&lt;any description of error&gt;”}</w:t>
+        <w:t>Status: “ERROR”, ErrDesc: “&lt;any description of error&gt;”}</w:t>
       </w:r>
     </w:p>
     <w:tbl>
@@ -1438,14 +1322,12 @@
                 <w:lang w:val="en-US"/>
               </w:rPr>
             </w:pPr>
-            <w:proofErr w:type="spellStart"/>
             <w:r>
               <w:rPr>
                 <w:lang w:val="en-US"/>
               </w:rPr>
               <w:t>ErrDesc</w:t>
             </w:r>
-            <w:proofErr w:type="spellEnd"/>
           </w:p>
         </w:tc>
         <w:tc>
@@ -1505,17 +1387,9 @@
         <w:rPr>
           <w:lang w:val="en-US"/>
         </w:rPr>
-        <w:t xml:space="preserve">Operation </w:t>
-      </w:r>
-      <w:proofErr w:type="spellStart"/>
-      <w:r>
-        <w:rPr>
-          <w:lang w:val="en-US"/>
-        </w:rPr>
-        <w:t>GetSOC</w:t>
+        <w:t>Operation GetSOC</w:t>
       </w:r>
       <w:bookmarkEnd w:id="4"/>
-      <w:proofErr w:type="spellEnd"/>
     </w:p>
     <w:p>
       <w:pPr>
@@ -1559,21 +1433,7 @@
         <w:rPr>
           <w:lang w:val="en-US"/>
         </w:rPr>
-        <w:t>peration: “</w:t>
-      </w:r>
-      <w:proofErr w:type="spellStart"/>
-      <w:r>
-        <w:rPr>
-          <w:lang w:val="en-US"/>
-        </w:rPr>
-        <w:t>GetSOC</w:t>
-      </w:r>
-      <w:proofErr w:type="spellEnd"/>
-      <w:r>
-        <w:rPr>
-          <w:lang w:val="en-US"/>
-        </w:rPr>
-        <w:t>”</w:t>
+        <w:t>peration: “GetSOC”</w:t>
       </w:r>
       <w:r>
         <w:rPr>
@@ -1700,21 +1560,7 @@
               <w:rPr>
                 <w:lang w:val="en-US"/>
               </w:rPr>
-              <w:t>“</w:t>
-            </w:r>
-            <w:proofErr w:type="spellStart"/>
-            <w:r>
-              <w:rPr>
-                <w:lang w:val="en-US"/>
-              </w:rPr>
-              <w:t>GetSOC</w:t>
-            </w:r>
-            <w:proofErr w:type="spellEnd"/>
-            <w:r>
-              <w:rPr>
-                <w:lang w:val="en-US"/>
-              </w:rPr>
-              <w:t>”</w:t>
+              <w:t>“GetSOC”</w:t>
             </w:r>
           </w:p>
         </w:tc>
@@ -1737,16 +1583,8 @@
         <w:rPr>
           <w:lang w:val="en-US"/>
         </w:rPr>
-        <w:t xml:space="preserve">Response from </w:t>
-      </w:r>
-      <w:proofErr w:type="spellStart"/>
-      <w:r>
-        <w:rPr>
-          <w:lang w:val="en-US"/>
-        </w:rPr>
-        <w:t>GbbConect</w:t>
-      </w:r>
-      <w:proofErr w:type="spellEnd"/>
+        <w:t>Response from GbbConect</w:t>
+      </w:r>
     </w:p>
     <w:p>
       <w:pPr>
@@ -1776,21 +1614,7 @@
         <w:rPr>
           <w:lang w:val="en-US"/>
         </w:rPr>
-        <w:t>“</w:t>
-      </w:r>
-      <w:proofErr w:type="spellStart"/>
-      <w:r>
-        <w:rPr>
-          <w:lang w:val="en-US"/>
-        </w:rPr>
-        <w:t>GetSOC</w:t>
-      </w:r>
-      <w:proofErr w:type="spellEnd"/>
-      <w:r>
-        <w:rPr>
-          <w:lang w:val="en-US"/>
-        </w:rPr>
-        <w:t xml:space="preserve">”, </w:t>
+        <w:t xml:space="preserve">“GetSOC”, </w:t>
       </w:r>
       <w:r>
         <w:rPr>
@@ -1917,21 +1741,7 @@
               <w:rPr>
                 <w:lang w:val="en-US"/>
               </w:rPr>
-              <w:t>“</w:t>
-            </w:r>
-            <w:proofErr w:type="spellStart"/>
-            <w:r>
-              <w:rPr>
-                <w:lang w:val="en-US"/>
-              </w:rPr>
-              <w:t>GetSOC</w:t>
-            </w:r>
-            <w:proofErr w:type="spellEnd"/>
-            <w:r>
-              <w:rPr>
-                <w:lang w:val="en-US"/>
-              </w:rPr>
-              <w:t>”</w:t>
+              <w:t>“GetSOC”</w:t>
             </w:r>
           </w:p>
         </w:tc>
@@ -2074,17 +1884,15 @@
         <w:rPr>
           <w:lang w:val="en-US"/>
         </w:rPr>
-        <w:t xml:space="preserve">Operation </w:t>
-      </w:r>
-      <w:proofErr w:type="spellStart"/>
-      <w:r>
-        <w:rPr>
-          <w:lang w:val="en-US"/>
-        </w:rPr>
-        <w:t>GetStatistic</w:t>
+        <w:t>Operation GetStatistic</w:t>
       </w:r>
       <w:bookmarkEnd w:id="5"/>
-      <w:proofErr w:type="spellEnd"/>
+      <w:r>
+        <w:rPr>
+          <w:lang w:val="en-US"/>
+        </w:rPr>
+        <w:t>s</w:t>
+      </w:r>
     </w:p>
     <w:p>
       <w:pPr>
@@ -2116,55 +1924,31 @@
         <w:rPr>
           <w:lang w:val="en-US"/>
         </w:rPr>
-        <w:t>{ Operation: “</w:t>
-      </w:r>
-      <w:proofErr w:type="spellStart"/>
-      <w:r>
-        <w:rPr>
-          <w:lang w:val="en-US"/>
-        </w:rPr>
-        <w:t>GetStatistic</w:t>
-      </w:r>
-      <w:proofErr w:type="spellEnd"/>
+        <w:t>{ Operation: “GetStatistic</w:t>
+      </w:r>
+      <w:r>
+        <w:rPr>
+          <w:lang w:val="en-US"/>
+        </w:rPr>
+        <w:t>s</w:t>
+      </w:r>
       <w:r>
         <w:rPr>
           <w:lang w:val="en-US"/>
         </w:rPr>
         <w:t xml:space="preserve">”, </w:t>
       </w:r>
-      <w:proofErr w:type="spellStart"/>
-      <w:r>
-        <w:rPr>
-          <w:lang w:val="en-US"/>
-        </w:rPr>
-        <w:t>FromDate</w:t>
-      </w:r>
-      <w:proofErr w:type="spellEnd"/>
-      <w:r>
-        <w:rPr>
-          <w:lang w:val="en-US"/>
-        </w:rPr>
-        <w:t xml:space="preserve">: </w:t>
-      </w:r>
-      <w:r>
-        <w:rPr>
-          <w:lang w:val="en-US"/>
-        </w:rPr>
-        <w:t xml:space="preserve">2023-09-01, </w:t>
-      </w:r>
-      <w:proofErr w:type="spellStart"/>
-      <w:r>
-        <w:rPr>
-          <w:lang w:val="en-US"/>
-        </w:rPr>
-        <w:t>ToDate</w:t>
-      </w:r>
-      <w:proofErr w:type="spellEnd"/>
-      <w:r>
-        <w:rPr>
-          <w:lang w:val="en-US"/>
-        </w:rPr>
-        <w:t>: 2023-09-02}</w:t>
+      <w:r>
+        <w:rPr>
+          <w:lang w:val="en-US"/>
+        </w:rPr>
+        <w:t xml:space="preserve">FromDate: </w:t>
+      </w:r>
+      <w:r>
+        <w:rPr>
+          <w:lang w:val="en-US"/>
+        </w:rPr>
+        <w:t>2023-09-01, ToDate: 2023-09-02}</w:t>
       </w:r>
     </w:p>
     <w:tbl>
@@ -2285,16 +2069,14 @@
               <w:rPr>
                 <w:lang w:val="en-US"/>
               </w:rPr>
-              <w:t>“</w:t>
-            </w:r>
-            <w:proofErr w:type="spellStart"/>
-            <w:r>
-              <w:rPr>
-                <w:lang w:val="en-US"/>
-              </w:rPr>
-              <w:t>GetStatistic</w:t>
-            </w:r>
-            <w:proofErr w:type="spellEnd"/>
+              <w:t>“GetStatistic</w:t>
+            </w:r>
+            <w:r>
+              <w:rPr>
+                <w:lang w:val="en-US"/>
+              </w:rPr>
+              <w:t>s</w:t>
+            </w:r>
             <w:r>
               <w:rPr>
                 <w:lang w:val="en-US"/>
@@ -2315,14 +2097,12 @@
                 <w:lang w:val="en-US"/>
               </w:rPr>
             </w:pPr>
-            <w:proofErr w:type="spellStart"/>
             <w:r>
               <w:rPr>
                 <w:lang w:val="en-US"/>
               </w:rPr>
               <w:t>FromDate</w:t>
             </w:r>
-            <w:proofErr w:type="spellEnd"/>
           </w:p>
         </w:tc>
         <w:tc>
@@ -2373,14 +2153,12 @@
                 <w:lang w:val="en-US"/>
               </w:rPr>
             </w:pPr>
-            <w:proofErr w:type="spellStart"/>
             <w:r>
               <w:rPr>
                 <w:lang w:val="en-US"/>
               </w:rPr>
               <w:t>ToDate</w:t>
             </w:r>
-            <w:proofErr w:type="spellEnd"/>
           </w:p>
         </w:tc>
         <w:tc>
@@ -2491,6 +2269,36 @@
     </w:p>
     <w:p>
       <w:pPr>
+        <w:pStyle w:val="Akapitzlist"/>
+        <w:numPr>
+          <w:ilvl w:val="0"/>
+          <w:numId w:val="2"/>
+        </w:numPr>
+        <w:rPr>
+          <w:lang w:val="en-US"/>
+        </w:rPr>
+      </w:pPr>
+      <w:r>
+        <w:rPr>
+          <w:lang w:val="en-US"/>
+        </w:rPr>
+        <w:t xml:space="preserve">If there is no data </w:t>
+      </w:r>
+      <w:r>
+        <w:rPr>
+          <w:lang w:val="en-US"/>
+        </w:rPr>
+        <w:t>for</w:t>
+      </w:r>
+      <w:r>
+        <w:rPr>
+          <w:lang w:val="en-US"/>
+        </w:rPr>
+        <w:t xml:space="preserve"> given day and hour then this row does not appear in table</w:t>
+      </w:r>
+    </w:p>
+    <w:p>
+      <w:pPr>
         <w:rPr>
           <w:lang w:val="en-US"/>
         </w:rPr>
@@ -2520,21 +2328,7 @@
           <w:lang w:val="en-US"/>
         </w:rPr>
         <w:lastRenderedPageBreak/>
-        <w:t>{ Operation: “</w:t>
-      </w:r>
-      <w:proofErr w:type="spellStart"/>
-      <w:r>
-        <w:rPr>
-          <w:lang w:val="en-US"/>
-        </w:rPr>
-        <w:t>GetStatistic</w:t>
-      </w:r>
-      <w:proofErr w:type="spellEnd"/>
-      <w:r>
-        <w:rPr>
-          <w:lang w:val="en-US"/>
-        </w:rPr>
-        <w:t xml:space="preserve">”, </w:t>
+        <w:t xml:space="preserve">{ Operation: “GetStatistic”, </w:t>
       </w:r>
       <w:r>
         <w:rPr>
@@ -2542,33 +2336,11 @@
         </w:rPr>
         <w:t xml:space="preserve">Status: “OK”, </w:t>
       </w:r>
-      <w:proofErr w:type="spellStart"/>
-      <w:r>
-        <w:rPr>
-          <w:lang w:val="en-US"/>
-        </w:rPr>
-        <w:t>FromDate</w:t>
-      </w:r>
-      <w:proofErr w:type="spellEnd"/>
-      <w:r>
-        <w:rPr>
-          <w:lang w:val="en-US"/>
-        </w:rPr>
-        <w:t xml:space="preserve">: 2023-09-01, </w:t>
-      </w:r>
-      <w:proofErr w:type="spellStart"/>
-      <w:r>
-        <w:rPr>
-          <w:lang w:val="en-US"/>
-        </w:rPr>
-        <w:t>ToDate</w:t>
-      </w:r>
-      <w:proofErr w:type="spellEnd"/>
-      <w:r>
-        <w:rPr>
-          <w:lang w:val="en-US"/>
-        </w:rPr>
-        <w:t>: 2023-09-02</w:t>
+      <w:r>
+        <w:rPr>
+          <w:lang w:val="en-US"/>
+        </w:rPr>
+        <w:t>FromDate: 2023-09-01, ToDate: 2023-09-02</w:t>
       </w:r>
       <w:r>
         <w:rPr>
@@ -2598,9 +2370,56 @@
         <w:rPr>
           <w:lang w:val="en-US"/>
         </w:rPr>
-        <w:t xml:space="preserve">Day: 2023-09-01, Hour: 0, </w:t>
-      </w:r>
-      <w:proofErr w:type="spellStart"/>
+        <w:t>Day: 2023-09-01, Hour: 0,</w:t>
+      </w:r>
+      <w:r>
+        <w:rPr>
+          <w:lang w:val="en-US"/>
+        </w:rPr>
+        <w:t xml:space="preserve"> SOC: 45, </w:t>
+      </w:r>
+      <w:r>
+        <w:rPr>
+          <w:lang w:val="en-US"/>
+        </w:rPr>
+        <w:t>Max</w:t>
+      </w:r>
+      <w:r>
+        <w:rPr>
+          <w:lang w:val="en-US"/>
+        </w:rPr>
+        <w:t xml:space="preserve">SOC: 1, </w:t>
+      </w:r>
+      <w:r>
+        <w:rPr>
+          <w:lang w:val="en-US"/>
+        </w:rPr>
+        <w:t>Min</w:t>
+      </w:r>
+      <w:r>
+        <w:rPr>
+          <w:lang w:val="en-US"/>
+        </w:rPr>
+        <w:t xml:space="preserve">SOC: 100, </w:t>
+      </w:r>
+      <w:r>
+        <w:rPr>
+          <w:lang w:val="en-US"/>
+        </w:rPr>
+        <w:t>Avr</w:t>
+      </w:r>
+      <w:r>
+        <w:rPr>
+          <w:lang w:val="en-US"/>
+        </w:rPr>
+        <w:t>SOC: 55</w:t>
+      </w:r>
+      <w:r>
+        <w:rPr>
+          <w:lang w:val="en-US"/>
+        </w:rPr>
+        <w:t xml:space="preserve">, </w:t>
+      </w:r>
       <w:r>
         <w:rPr>
           <w:lang w:val="en-US"/>
@@ -2619,19 +2438,11 @@
         </w:rPr>
         <w:t>Wh</w:t>
       </w:r>
-      <w:proofErr w:type="spellEnd"/>
-      <w:r>
-        <w:rPr>
-          <w:lang w:val="en-US"/>
-        </w:rPr>
-        <w:t xml:space="preserve">: 1.23, </w:t>
-      </w:r>
-      <w:proofErr w:type="spellStart"/>
-      <w:r>
-        <w:rPr>
-          <w:lang w:val="en-US"/>
-        </w:rPr>
-        <w:t>ToGrid</w:t>
+      <w:r>
+        <w:rPr>
+          <w:lang w:val="en-US"/>
+        </w:rPr>
+        <w:t>: 1.23, ToGrid</w:t>
       </w:r>
       <w:r>
         <w:rPr>
@@ -2645,19 +2456,11 @@
         </w:rPr>
         <w:t>Wh</w:t>
       </w:r>
-      <w:proofErr w:type="spellEnd"/>
-      <w:r>
-        <w:rPr>
-          <w:lang w:val="en-US"/>
-        </w:rPr>
-        <w:t xml:space="preserve">: 1.23, </w:t>
-      </w:r>
-      <w:proofErr w:type="spellStart"/>
-      <w:r>
-        <w:rPr>
-          <w:lang w:val="en-US"/>
-        </w:rPr>
-        <w:t>Loads</w:t>
+      <w:r>
+        <w:rPr>
+          <w:lang w:val="en-US"/>
+        </w:rPr>
+        <w:t>: 1.23, Loads</w:t>
       </w:r>
       <w:r>
         <w:rPr>
@@ -2671,19 +2474,11 @@
         </w:rPr>
         <w:t>Wh</w:t>
       </w:r>
-      <w:proofErr w:type="spellEnd"/>
-      <w:r>
-        <w:rPr>
-          <w:lang w:val="en-US"/>
-        </w:rPr>
-        <w:t xml:space="preserve">: 1.23, </w:t>
-      </w:r>
-      <w:proofErr w:type="spellStart"/>
-      <w:r>
-        <w:rPr>
-          <w:lang w:val="en-US"/>
-        </w:rPr>
-        <w:t>PVProd</w:t>
+      <w:r>
+        <w:rPr>
+          <w:lang w:val="en-US"/>
+        </w:rPr>
+        <w:t>: 1.23, PVProd</w:t>
       </w:r>
       <w:r>
         <w:rPr>
@@ -2691,74 +2486,17 @@
         </w:rPr>
         <w:t>kWh</w:t>
       </w:r>
-      <w:proofErr w:type="spellEnd"/>
-      <w:r>
-        <w:rPr>
-          <w:lang w:val="en-US"/>
-        </w:rPr>
-        <w:t xml:space="preserve">: 1.23, </w:t>
-      </w:r>
-      <w:proofErr w:type="spellStart"/>
-      <w:r>
-        <w:rPr>
-          <w:lang w:val="en-US"/>
-        </w:rPr>
-        <w:t>SOCMin</w:t>
-      </w:r>
-      <w:proofErr w:type="spellEnd"/>
-      <w:r>
-        <w:rPr>
-          <w:lang w:val="en-US"/>
-        </w:rPr>
-        <w:t>: 1.23</w:t>
-      </w:r>
-      <w:r>
-        <w:rPr>
-          <w:lang w:val="en-US"/>
-        </w:rPr>
-        <w:t xml:space="preserve">, </w:t>
-      </w:r>
-      <w:proofErr w:type="spellStart"/>
-      <w:r>
-        <w:rPr>
-          <w:lang w:val="en-US"/>
-        </w:rPr>
-        <w:t>SOCMax</w:t>
-      </w:r>
-      <w:proofErr w:type="spellEnd"/>
-      <w:r>
-        <w:rPr>
-          <w:lang w:val="en-US"/>
-        </w:rPr>
-        <w:t xml:space="preserve">: 1, </w:t>
-      </w:r>
-      <w:proofErr w:type="spellStart"/>
-      <w:r>
-        <w:rPr>
-          <w:lang w:val="en-US"/>
-        </w:rPr>
-        <w:t>SOCMin</w:t>
-      </w:r>
-      <w:proofErr w:type="spellEnd"/>
-      <w:r>
-        <w:rPr>
-          <w:lang w:val="en-US"/>
-        </w:rPr>
-        <w:t xml:space="preserve">: 100, </w:t>
-      </w:r>
-      <w:proofErr w:type="spellStart"/>
-      <w:r>
-        <w:rPr>
-          <w:lang w:val="en-US"/>
-        </w:rPr>
-        <w:t>SOCAvr</w:t>
-      </w:r>
-      <w:proofErr w:type="spellEnd"/>
-      <w:r>
-        <w:rPr>
-          <w:lang w:val="en-US"/>
-        </w:rPr>
-        <w:t>: 55}, …]</w:t>
+      <w:r>
+        <w:rPr>
+          <w:lang w:val="en-US"/>
+        </w:rPr>
+        <w:t>: 1.23, SOCMin: 1.23</w:t>
+      </w:r>
+      <w:r>
+        <w:rPr>
+          <w:lang w:val="en-US"/>
+        </w:rPr>
+        <w:t>}, …]</w:t>
       </w:r>
       <w:r>
         <w:rPr>
@@ -2910,21 +2648,7 @@
               <w:rPr>
                 <w:lang w:val="en-US"/>
               </w:rPr>
-              <w:t>“</w:t>
-            </w:r>
-            <w:proofErr w:type="spellStart"/>
-            <w:r>
-              <w:rPr>
-                <w:lang w:val="en-US"/>
-              </w:rPr>
-              <w:t>GetStatistic</w:t>
-            </w:r>
-            <w:proofErr w:type="spellEnd"/>
-            <w:r>
-              <w:rPr>
-                <w:lang w:val="en-US"/>
-              </w:rPr>
-              <w:t>”</w:t>
+              <w:t>“GetStatistic”</w:t>
             </w:r>
           </w:p>
         </w:tc>
@@ -2940,14 +2664,12 @@
                 <w:lang w:val="en-US"/>
               </w:rPr>
             </w:pPr>
-            <w:proofErr w:type="spellStart"/>
             <w:r>
               <w:rPr>
                 <w:lang w:val="en-US"/>
               </w:rPr>
               <w:t>FromDate</w:t>
             </w:r>
-            <w:proofErr w:type="spellEnd"/>
           </w:p>
         </w:tc>
         <w:tc>
@@ -3010,14 +2732,12 @@
                 <w:lang w:val="en-US"/>
               </w:rPr>
             </w:pPr>
-            <w:proofErr w:type="spellStart"/>
             <w:r>
               <w:rPr>
                 <w:lang w:val="en-US"/>
               </w:rPr>
               <w:t>ToDate</w:t>
             </w:r>
-            <w:proofErr w:type="spellEnd"/>
           </w:p>
         </w:tc>
         <w:tc>
@@ -3326,67 +3046,47 @@
                 <w:lang w:val="en-US"/>
               </w:rPr>
             </w:pPr>
-            <w:proofErr w:type="spellStart"/>
-            <w:r>
-              <w:rPr>
-                <w:lang w:val="en-US"/>
-              </w:rPr>
-              <w:t>FromGrid</w:t>
-            </w:r>
-            <w:r>
-              <w:rPr>
-                <w:lang w:val="en-US"/>
-              </w:rPr>
-              <w:t>k</w:t>
-            </w:r>
-            <w:r>
-              <w:rPr>
-                <w:lang w:val="en-US"/>
-              </w:rPr>
-              <w:t>Wh</w:t>
-            </w:r>
-            <w:proofErr w:type="spellEnd"/>
-          </w:p>
-        </w:tc>
-        <w:tc>
-          <w:tcPr>
-            <w:tcW w:w="0" w:type="auto"/>
-          </w:tcPr>
-          <w:p>
-            <w:pPr>
-              <w:rPr>
-                <w:lang w:val="en-US"/>
-              </w:rPr>
-            </w:pPr>
-            <w:r>
-              <w:rPr>
-                <w:lang w:val="en-US"/>
-              </w:rPr>
-              <w:t>Decimal</w:t>
-            </w:r>
-            <w:r>
-              <w:rPr>
-                <w:lang w:val="en-US"/>
-              </w:rPr>
-              <w:t>, &gt;=0</w:t>
-            </w:r>
-          </w:p>
-        </w:tc>
-        <w:tc>
-          <w:tcPr>
-            <w:tcW w:w="0" w:type="auto"/>
-          </w:tcPr>
-          <w:p>
-            <w:pPr>
-              <w:rPr>
-                <w:lang w:val="en-US"/>
-              </w:rPr>
-            </w:pPr>
-            <w:r>
-              <w:rPr>
-                <w:lang w:val="en-US"/>
-              </w:rPr>
-              <w:t>kWh transferred from grid</w:t>
+            <w:r>
+              <w:rPr>
+                <w:lang w:val="en-US"/>
+              </w:rPr>
+              <w:t>SOC</w:t>
+            </w:r>
+          </w:p>
+        </w:tc>
+        <w:tc>
+          <w:tcPr>
+            <w:tcW w:w="0" w:type="auto"/>
+          </w:tcPr>
+          <w:p>
+            <w:pPr>
+              <w:rPr>
+                <w:lang w:val="en-US"/>
+              </w:rPr>
+            </w:pPr>
+            <w:r>
+              <w:rPr>
+                <w:lang w:val="en-US"/>
+              </w:rPr>
+              <w:t>Decimal, 0-100</w:t>
+            </w:r>
+          </w:p>
+        </w:tc>
+        <w:tc>
+          <w:tcPr>
+            <w:tcW w:w="0" w:type="auto"/>
+          </w:tcPr>
+          <w:p>
+            <w:pPr>
+              <w:rPr>
+                <w:lang w:val="en-US"/>
+              </w:rPr>
+            </w:pPr>
+            <w:r>
+              <w:rPr>
+                <w:lang w:val="en-US"/>
+              </w:rPr>
+              <w:t>SOC on end of hour</w:t>
             </w:r>
           </w:p>
         </w:tc>
@@ -3414,55 +3114,53 @@
                 <w:lang w:val="en-US"/>
               </w:rPr>
             </w:pPr>
-            <w:proofErr w:type="spellStart"/>
-            <w:r>
-              <w:rPr>
-                <w:lang w:val="en-US"/>
-              </w:rPr>
-              <w:t>ToGridkWh</w:t>
-            </w:r>
-            <w:proofErr w:type="spellEnd"/>
-          </w:p>
-        </w:tc>
-        <w:tc>
-          <w:tcPr>
-            <w:tcW w:w="0" w:type="auto"/>
-          </w:tcPr>
-          <w:p>
-            <w:pPr>
-              <w:rPr>
-                <w:lang w:val="en-US"/>
-              </w:rPr>
-            </w:pPr>
-            <w:r>
-              <w:rPr>
-                <w:lang w:val="en-US"/>
-              </w:rPr>
-              <w:t>Decimal</w:t>
-            </w:r>
-            <w:r>
-              <w:rPr>
-                <w:lang w:val="en-US"/>
-              </w:rPr>
-              <w:t>, &gt;=0</w:t>
-            </w:r>
-          </w:p>
-        </w:tc>
-        <w:tc>
-          <w:tcPr>
-            <w:tcW w:w="0" w:type="auto"/>
-          </w:tcPr>
-          <w:p>
-            <w:pPr>
-              <w:rPr>
-                <w:lang w:val="en-US"/>
-              </w:rPr>
-            </w:pPr>
-            <w:r>
-              <w:rPr>
-                <w:lang w:val="en-US"/>
-              </w:rPr>
-              <w:t>kWh transferred to grid</w:t>
+            <w:r>
+              <w:rPr>
+                <w:lang w:val="en-US"/>
+              </w:rPr>
+              <w:t>Min</w:t>
+            </w:r>
+            <w:r>
+              <w:rPr>
+                <w:lang w:val="en-US"/>
+              </w:rPr>
+              <w:t>SOC</w:t>
+            </w:r>
+          </w:p>
+        </w:tc>
+        <w:tc>
+          <w:tcPr>
+            <w:tcW w:w="0" w:type="auto"/>
+          </w:tcPr>
+          <w:p>
+            <w:pPr>
+              <w:rPr>
+                <w:lang w:val="en-US"/>
+              </w:rPr>
+            </w:pPr>
+            <w:r>
+              <w:rPr>
+                <w:lang w:val="en-US"/>
+              </w:rPr>
+              <w:t>Decimal, 0-100</w:t>
+            </w:r>
+          </w:p>
+        </w:tc>
+        <w:tc>
+          <w:tcPr>
+            <w:tcW w:w="0" w:type="auto"/>
+          </w:tcPr>
+          <w:p>
+            <w:pPr>
+              <w:rPr>
+                <w:lang w:val="en-US"/>
+              </w:rPr>
+            </w:pPr>
+            <w:r>
+              <w:rPr>
+                <w:lang w:val="en-US"/>
+              </w:rPr>
+              <w:t>Minimal SOC in this hour</w:t>
             </w:r>
           </w:p>
         </w:tc>
@@ -3490,49 +3188,53 @@
                 <w:lang w:val="en-US"/>
               </w:rPr>
             </w:pPr>
-            <w:proofErr w:type="spellStart"/>
-            <w:r>
-              <w:rPr>
-                <w:lang w:val="en-US"/>
-              </w:rPr>
-              <w:t>LoadskWh</w:t>
-            </w:r>
-            <w:proofErr w:type="spellEnd"/>
-          </w:p>
-        </w:tc>
-        <w:tc>
-          <w:tcPr>
-            <w:tcW w:w="0" w:type="auto"/>
-          </w:tcPr>
-          <w:p>
-            <w:pPr>
-              <w:rPr>
-                <w:lang w:val="en-US"/>
-              </w:rPr>
-            </w:pPr>
-            <w:r>
-              <w:rPr>
-                <w:lang w:val="en-US"/>
-              </w:rPr>
-              <w:t>Decimal</w:t>
-            </w:r>
-          </w:p>
-        </w:tc>
-        <w:tc>
-          <w:tcPr>
-            <w:tcW w:w="0" w:type="auto"/>
-          </w:tcPr>
-          <w:p>
-            <w:pPr>
-              <w:rPr>
-                <w:lang w:val="en-US"/>
-              </w:rPr>
-            </w:pPr>
-            <w:r>
-              <w:rPr>
-                <w:lang w:val="en-US"/>
-              </w:rPr>
-              <w:t>kWh transferred to house</w:t>
+            <w:r>
+              <w:rPr>
+                <w:lang w:val="en-US"/>
+              </w:rPr>
+              <w:t>Max</w:t>
+            </w:r>
+            <w:r>
+              <w:rPr>
+                <w:lang w:val="en-US"/>
+              </w:rPr>
+              <w:t>SOC</w:t>
+            </w:r>
+          </w:p>
+        </w:tc>
+        <w:tc>
+          <w:tcPr>
+            <w:tcW w:w="0" w:type="auto"/>
+          </w:tcPr>
+          <w:p>
+            <w:pPr>
+              <w:rPr>
+                <w:lang w:val="en-US"/>
+              </w:rPr>
+            </w:pPr>
+            <w:r>
+              <w:rPr>
+                <w:lang w:val="en-US"/>
+              </w:rPr>
+              <w:t>Decimal, 0-100</w:t>
+            </w:r>
+          </w:p>
+        </w:tc>
+        <w:tc>
+          <w:tcPr>
+            <w:tcW w:w="0" w:type="auto"/>
+          </w:tcPr>
+          <w:p>
+            <w:pPr>
+              <w:rPr>
+                <w:lang w:val="en-US"/>
+              </w:rPr>
+            </w:pPr>
+            <w:r>
+              <w:rPr>
+                <w:lang w:val="en-US"/>
+              </w:rPr>
+              <w:t>Maximal SOC in this hour</w:t>
             </w:r>
           </w:p>
         </w:tc>
@@ -3560,49 +3262,53 @@
                 <w:lang w:val="en-US"/>
               </w:rPr>
             </w:pPr>
-            <w:proofErr w:type="spellStart"/>
-            <w:r>
-              <w:rPr>
-                <w:lang w:val="en-US"/>
-              </w:rPr>
-              <w:t>PVProdkWh</w:t>
-            </w:r>
-            <w:proofErr w:type="spellEnd"/>
-          </w:p>
-        </w:tc>
-        <w:tc>
-          <w:tcPr>
-            <w:tcW w:w="0" w:type="auto"/>
-          </w:tcPr>
-          <w:p>
-            <w:pPr>
-              <w:rPr>
-                <w:lang w:val="en-US"/>
-              </w:rPr>
-            </w:pPr>
-            <w:r>
-              <w:rPr>
-                <w:lang w:val="en-US"/>
-              </w:rPr>
-              <w:t>Decimal, &gt;=0</w:t>
-            </w:r>
-          </w:p>
-        </w:tc>
-        <w:tc>
-          <w:tcPr>
-            <w:tcW w:w="0" w:type="auto"/>
-          </w:tcPr>
-          <w:p>
-            <w:pPr>
-              <w:rPr>
-                <w:lang w:val="en-US"/>
-              </w:rPr>
-            </w:pPr>
-            <w:r>
-              <w:rPr>
-                <w:lang w:val="en-US"/>
-              </w:rPr>
-              <w:t>kWh transferred from PV</w:t>
+            <w:r>
+              <w:rPr>
+                <w:lang w:val="en-US"/>
+              </w:rPr>
+              <w:t>Avr</w:t>
+            </w:r>
+            <w:r>
+              <w:rPr>
+                <w:lang w:val="en-US"/>
+              </w:rPr>
+              <w:t>SOC</w:t>
+            </w:r>
+          </w:p>
+        </w:tc>
+        <w:tc>
+          <w:tcPr>
+            <w:tcW w:w="0" w:type="auto"/>
+          </w:tcPr>
+          <w:p>
+            <w:pPr>
+              <w:rPr>
+                <w:lang w:val="en-US"/>
+              </w:rPr>
+            </w:pPr>
+            <w:r>
+              <w:rPr>
+                <w:lang w:val="en-US"/>
+              </w:rPr>
+              <w:t>Decimal, 0-100</w:t>
+            </w:r>
+          </w:p>
+        </w:tc>
+        <w:tc>
+          <w:tcPr>
+            <w:tcW w:w="0" w:type="auto"/>
+          </w:tcPr>
+          <w:p>
+            <w:pPr>
+              <w:rPr>
+                <w:lang w:val="en-US"/>
+              </w:rPr>
+            </w:pPr>
+            <w:r>
+              <w:rPr>
+                <w:lang w:val="en-US"/>
+              </w:rPr>
+              <w:t>Average SOC in this hour (can be (SOCMin+SOCMax)/2)</w:t>
             </w:r>
           </w:p>
         </w:tc>
@@ -3630,14 +3336,12 @@
                 <w:lang w:val="en-US"/>
               </w:rPr>
             </w:pPr>
-            <w:proofErr w:type="spellStart"/>
-            <w:r>
-              <w:rPr>
-                <w:lang w:val="en-US"/>
-              </w:rPr>
-              <w:t>SOCMin</w:t>
-            </w:r>
-            <w:proofErr w:type="spellEnd"/>
+            <w:r>
+              <w:rPr>
+                <w:lang w:val="en-US"/>
+              </w:rPr>
+              <w:t>PVProdkWh</w:t>
+            </w:r>
           </w:p>
         </w:tc>
         <w:tc>
@@ -3656,29 +3360,23 @@
               </w:rPr>
               <w:t>Decimal</w:t>
             </w:r>
-            <w:r>
-              <w:rPr>
-                <w:lang w:val="en-US"/>
-              </w:rPr>
-              <w:t>, 0-100</w:t>
-            </w:r>
-          </w:p>
-        </w:tc>
-        <w:tc>
-          <w:tcPr>
-            <w:tcW w:w="0" w:type="auto"/>
-          </w:tcPr>
-          <w:p>
-            <w:pPr>
-              <w:rPr>
-                <w:lang w:val="en-US"/>
-              </w:rPr>
-            </w:pPr>
-            <w:r>
-              <w:rPr>
-                <w:lang w:val="en-US"/>
-              </w:rPr>
-              <w:t>Minimal SOC in this hour</w:t>
+          </w:p>
+        </w:tc>
+        <w:tc>
+          <w:tcPr>
+            <w:tcW w:w="0" w:type="auto"/>
+          </w:tcPr>
+          <w:p>
+            <w:pPr>
+              <w:rPr>
+                <w:lang w:val="en-US"/>
+              </w:rPr>
+            </w:pPr>
+            <w:r>
+              <w:rPr>
+                <w:lang w:val="en-US"/>
+              </w:rPr>
+              <w:t>kWh transferred from PV</w:t>
             </w:r>
           </w:p>
         </w:tc>
@@ -3706,49 +3404,65 @@
                 <w:lang w:val="en-US"/>
               </w:rPr>
             </w:pPr>
-            <w:proofErr w:type="spellStart"/>
-            <w:r>
-              <w:rPr>
-                <w:lang w:val="en-US"/>
-              </w:rPr>
-              <w:t>SOCMax</w:t>
-            </w:r>
-            <w:proofErr w:type="spellEnd"/>
-          </w:p>
-        </w:tc>
-        <w:tc>
-          <w:tcPr>
-            <w:tcW w:w="0" w:type="auto"/>
-          </w:tcPr>
-          <w:p>
-            <w:pPr>
-              <w:rPr>
-                <w:lang w:val="en-US"/>
-              </w:rPr>
-            </w:pPr>
-            <w:r>
-              <w:rPr>
-                <w:lang w:val="en-US"/>
-              </w:rPr>
-              <w:t>Decimal, 0-100</w:t>
-            </w:r>
-          </w:p>
-        </w:tc>
-        <w:tc>
-          <w:tcPr>
-            <w:tcW w:w="0" w:type="auto"/>
-          </w:tcPr>
-          <w:p>
-            <w:pPr>
-              <w:rPr>
-                <w:lang w:val="en-US"/>
-              </w:rPr>
-            </w:pPr>
-            <w:r>
-              <w:rPr>
-                <w:lang w:val="en-US"/>
-              </w:rPr>
-              <w:t>Maximal SOC in this hour</w:t>
+            <w:r>
+              <w:rPr>
+                <w:lang w:val="en-US"/>
+              </w:rPr>
+              <w:t>FromGrid</w:t>
+            </w:r>
+            <w:r>
+              <w:rPr>
+                <w:lang w:val="en-US"/>
+              </w:rPr>
+              <w:t>k</w:t>
+            </w:r>
+            <w:r>
+              <w:rPr>
+                <w:lang w:val="en-US"/>
+              </w:rPr>
+              <w:t>Wh</w:t>
+            </w:r>
+          </w:p>
+        </w:tc>
+        <w:tc>
+          <w:tcPr>
+            <w:tcW w:w="0" w:type="auto"/>
+          </w:tcPr>
+          <w:p>
+            <w:pPr>
+              <w:rPr>
+                <w:lang w:val="en-US"/>
+              </w:rPr>
+            </w:pPr>
+            <w:r>
+              <w:rPr>
+                <w:lang w:val="en-US"/>
+              </w:rPr>
+              <w:t>Decimal</w:t>
+            </w:r>
+            <w:r>
+              <w:rPr>
+                <w:lang w:val="en-US"/>
+              </w:rPr>
+              <w:t>, &gt;=0</w:t>
+            </w:r>
+          </w:p>
+        </w:tc>
+        <w:tc>
+          <w:tcPr>
+            <w:tcW w:w="0" w:type="auto"/>
+          </w:tcPr>
+          <w:p>
+            <w:pPr>
+              <w:rPr>
+                <w:lang w:val="en-US"/>
+              </w:rPr>
+            </w:pPr>
+            <w:r>
+              <w:rPr>
+                <w:lang w:val="en-US"/>
+              </w:rPr>
+              <w:t>kWh transferred from grid</w:t>
             </w:r>
           </w:p>
         </w:tc>
@@ -3776,63 +3490,121 @@
                 <w:lang w:val="en-US"/>
               </w:rPr>
             </w:pPr>
-            <w:proofErr w:type="spellStart"/>
-            <w:r>
-              <w:rPr>
-                <w:lang w:val="en-US"/>
-              </w:rPr>
-              <w:t>SOCAvr</w:t>
-            </w:r>
-            <w:proofErr w:type="spellEnd"/>
-          </w:p>
-        </w:tc>
-        <w:tc>
-          <w:tcPr>
-            <w:tcW w:w="0" w:type="auto"/>
-          </w:tcPr>
-          <w:p>
-            <w:pPr>
-              <w:rPr>
-                <w:lang w:val="en-US"/>
-              </w:rPr>
-            </w:pPr>
-            <w:r>
-              <w:rPr>
-                <w:lang w:val="en-US"/>
-              </w:rPr>
-              <w:t>Decimal, 0-100</w:t>
-            </w:r>
-          </w:p>
-        </w:tc>
-        <w:tc>
-          <w:tcPr>
-            <w:tcW w:w="0" w:type="auto"/>
-          </w:tcPr>
-          <w:p>
-            <w:pPr>
-              <w:rPr>
-                <w:lang w:val="en-US"/>
-              </w:rPr>
-            </w:pPr>
-            <w:r>
-              <w:rPr>
-                <w:lang w:val="en-US"/>
-              </w:rPr>
-              <w:t>Average SOC in this hour (can be (</w:t>
-            </w:r>
-            <w:proofErr w:type="spellStart"/>
-            <w:r>
-              <w:rPr>
-                <w:lang w:val="en-US"/>
-              </w:rPr>
-              <w:t>SOCMin+SOCMax</w:t>
-            </w:r>
-            <w:proofErr w:type="spellEnd"/>
-            <w:r>
-              <w:rPr>
-                <w:lang w:val="en-US"/>
-              </w:rPr>
-              <w:t>)/2)</w:t>
+            <w:r>
+              <w:rPr>
+                <w:lang w:val="en-US"/>
+              </w:rPr>
+              <w:t>ToGridkWh</w:t>
+            </w:r>
+          </w:p>
+        </w:tc>
+        <w:tc>
+          <w:tcPr>
+            <w:tcW w:w="0" w:type="auto"/>
+          </w:tcPr>
+          <w:p>
+            <w:pPr>
+              <w:rPr>
+                <w:lang w:val="en-US"/>
+              </w:rPr>
+            </w:pPr>
+            <w:r>
+              <w:rPr>
+                <w:lang w:val="en-US"/>
+              </w:rPr>
+              <w:t>Decimal</w:t>
+            </w:r>
+            <w:r>
+              <w:rPr>
+                <w:lang w:val="en-US"/>
+              </w:rPr>
+              <w:t>, &gt;=0</w:t>
+            </w:r>
+          </w:p>
+        </w:tc>
+        <w:tc>
+          <w:tcPr>
+            <w:tcW w:w="0" w:type="auto"/>
+          </w:tcPr>
+          <w:p>
+            <w:pPr>
+              <w:rPr>
+                <w:lang w:val="en-US"/>
+              </w:rPr>
+            </w:pPr>
+            <w:r>
+              <w:rPr>
+                <w:lang w:val="en-US"/>
+              </w:rPr>
+              <w:t>kWh transferred to grid</w:t>
+            </w:r>
+          </w:p>
+        </w:tc>
+      </w:tr>
+      <w:tr>
+        <w:tc>
+          <w:tcPr>
+            <w:tcW w:w="0" w:type="auto"/>
+          </w:tcPr>
+          <w:p>
+            <w:pPr>
+              <w:rPr>
+                <w:lang w:val="en-US"/>
+              </w:rPr>
+            </w:pPr>
+          </w:p>
+        </w:tc>
+        <w:tc>
+          <w:tcPr>
+            <w:tcW w:w="0" w:type="auto"/>
+          </w:tcPr>
+          <w:p>
+            <w:pPr>
+              <w:rPr>
+                <w:lang w:val="en-US"/>
+              </w:rPr>
+            </w:pPr>
+            <w:r>
+              <w:rPr>
+                <w:lang w:val="en-US"/>
+              </w:rPr>
+              <w:t>LoadskWh</w:t>
+            </w:r>
+          </w:p>
+        </w:tc>
+        <w:tc>
+          <w:tcPr>
+            <w:tcW w:w="0" w:type="auto"/>
+          </w:tcPr>
+          <w:p>
+            <w:pPr>
+              <w:rPr>
+                <w:lang w:val="en-US"/>
+              </w:rPr>
+            </w:pPr>
+            <w:r>
+              <w:rPr>
+                <w:lang w:val="en-US"/>
+              </w:rPr>
+              <w:t>Decimal</w:t>
+            </w:r>
+          </w:p>
+        </w:tc>
+        <w:tc>
+          <w:tcPr>
+            <w:tcW w:w="0" w:type="auto"/>
+          </w:tcPr>
+          <w:p>
+            <w:pPr>
+              <w:rPr>
+                <w:lang w:val="en-US"/>
+              </w:rPr>
+            </w:pPr>
+            <w:r>
+              <w:rPr>
+                <w:lang w:val="en-US"/>
+              </w:rPr>
+              <w:t>kWh transferred to house</w:t>
             </w:r>
           </w:p>
         </w:tc>
@@ -3863,135 +3635,175 @@
         <w:rPr>
           <w:lang w:val="en-US"/>
         </w:rPr>
+        <w:t xml:space="preserve"> SetSchedulers</w:t>
+      </w:r>
+      <w:bookmarkEnd w:id="6"/>
+    </w:p>
+    <w:p>
+      <w:pPr>
+        <w:rPr>
+          <w:lang w:val="en-US"/>
+        </w:rPr>
+      </w:pPr>
+    </w:p>
+    <w:p>
+      <w:pPr>
+        <w:rPr>
+          <w:lang w:val="en-US"/>
+        </w:rPr>
+      </w:pPr>
+      <w:r>
+        <w:rPr>
+          <w:lang w:val="en-US"/>
+        </w:rPr>
+        <w:t>Request from GbbVictronWeb:</w:t>
+      </w:r>
+    </w:p>
+    <w:p>
+      <w:pPr>
+        <w:rPr>
+          <w:lang w:val="en-US"/>
+        </w:rPr>
+      </w:pPr>
+      <w:r>
+        <w:rPr>
+          <w:lang w:val="en-US"/>
+        </w:rPr>
+        <w:t xml:space="preserve">{ Operation: “SetSchedulers”, </w:t>
+      </w:r>
+      <w:r>
+        <w:rPr>
+          <w:lang w:val="en-US"/>
+        </w:rPr>
+        <w:t xml:space="preserve">Schedulers: </w:t>
+      </w:r>
+      <w:r>
+        <w:rPr>
+          <w:lang w:val="en-US"/>
+        </w:rPr>
+        <w:t>[</w:t>
+      </w:r>
+    </w:p>
+    <w:p>
+      <w:pPr>
+        <w:rPr>
+          <w:lang w:val="en-US"/>
+        </w:rPr>
+      </w:pPr>
+      <w:r>
+        <w:rPr>
+          <w:lang w:val="en-US"/>
+        </w:rPr>
+        <w:t>{Hour: 11, From</w:t>
+      </w:r>
+      <w:r>
+        <w:rPr>
+          <w:lang w:val="en-US"/>
+        </w:rPr>
+        <w:t>Minute</w:t>
+      </w:r>
+      <w:r>
+        <w:rPr>
+          <w:lang w:val="en-US"/>
+        </w:rPr>
+        <w:t>: 30, To</w:t>
+      </w:r>
+      <w:r>
+        <w:rPr>
+          <w:lang w:val="en-US"/>
+        </w:rPr>
+        <w:t>Minute</w:t>
+      </w:r>
+      <w:r>
+        <w:rPr>
+          <w:lang w:val="en-US"/>
+        </w:rPr>
+        <w:t>: 59, ChargeLimit</w:t>
+      </w:r>
+      <w:r>
+        <w:rPr>
+          <w:lang w:val="en-US"/>
+        </w:rPr>
+        <w:t>W</w:t>
+      </w:r>
+      <w:r>
+        <w:rPr>
+          <w:lang w:val="en-US"/>
+        </w:rPr>
+        <w:t xml:space="preserve">: 3000, </w:t>
+      </w:r>
+      <w:r>
+        <w:rPr>
+          <w:lang w:val="en-US"/>
+        </w:rPr>
+        <w:t>GridSetpoint</w:t>
+      </w:r>
+      <w:r>
+        <w:rPr>
+          <w:lang w:val="en-US"/>
+        </w:rPr>
+        <w:t>W</w:t>
+      </w:r>
+      <w:r>
+        <w:rPr>
+          <w:lang w:val="en-US"/>
+        </w:rPr>
+        <w:t xml:space="preserve">: </w:t>
+      </w:r>
+      <w:r>
+        <w:rPr>
+          <w:lang w:val="en-US"/>
+        </w:rPr>
+        <w:t>150,</w:t>
+      </w:r>
+      <w:r>
+        <w:rPr>
+          <w:lang w:val="en-US"/>
+        </w:rPr>
+        <w:t xml:space="preserve"> PriceLessZero:1,</w:t>
+      </w:r>
+      <w:r>
+        <w:rPr>
+          <w:lang w:val="en-US"/>
+        </w:rPr>
         <w:t xml:space="preserve"> </w:t>
       </w:r>
-      <w:proofErr w:type="spellStart"/>
-      <w:r>
-        <w:rPr>
-          <w:lang w:val="en-US"/>
-        </w:rPr>
-        <w:t>SetSchedulers</w:t>
-      </w:r>
-      <w:bookmarkEnd w:id="6"/>
-      <w:proofErr w:type="spellEnd"/>
-    </w:p>
-    <w:p>
-      <w:pPr>
-        <w:rPr>
-          <w:lang w:val="en-US"/>
-        </w:rPr>
-      </w:pPr>
-    </w:p>
-    <w:p>
-      <w:pPr>
-        <w:rPr>
-          <w:lang w:val="en-US"/>
-        </w:rPr>
-      </w:pPr>
-      <w:r>
-        <w:rPr>
-          <w:lang w:val="en-US"/>
-        </w:rPr>
-        <w:t>Request from GbbVictronWeb:</w:t>
-      </w:r>
-    </w:p>
-    <w:p>
-      <w:pPr>
-        <w:rPr>
-          <w:lang w:val="en-US"/>
-        </w:rPr>
-      </w:pPr>
-      <w:r>
-        <w:rPr>
-          <w:lang w:val="en-US"/>
-        </w:rPr>
-        <w:t>{ Operation: “</w:t>
-      </w:r>
-      <w:proofErr w:type="spellStart"/>
-      <w:r>
-        <w:rPr>
-          <w:lang w:val="en-US"/>
-        </w:rPr>
-        <w:t>SetSchedulers</w:t>
-      </w:r>
-      <w:proofErr w:type="spellEnd"/>
-      <w:r>
-        <w:rPr>
-          <w:lang w:val="en-US"/>
-        </w:rPr>
-        <w:t xml:space="preserve">”, </w:t>
-      </w:r>
-      <w:r>
-        <w:rPr>
-          <w:lang w:val="en-US"/>
-        </w:rPr>
-        <w:t xml:space="preserve">Schedulers: </w:t>
-      </w:r>
-      <w:r>
-        <w:rPr>
-          <w:lang w:val="en-US"/>
-        </w:rPr>
-        <w:t>[</w:t>
-      </w:r>
-    </w:p>
-    <w:p>
-      <w:pPr>
-        <w:rPr>
-          <w:lang w:val="en-US"/>
-        </w:rPr>
-      </w:pPr>
-      <w:r>
-        <w:rPr>
-          <w:lang w:val="en-US"/>
-        </w:rPr>
-        <w:t xml:space="preserve">{Hour: 11, </w:t>
-      </w:r>
-      <w:proofErr w:type="spellStart"/>
-      <w:r>
-        <w:rPr>
-          <w:lang w:val="en-US"/>
-        </w:rPr>
-        <w:t>From</w:t>
-      </w:r>
-      <w:r>
-        <w:rPr>
-          <w:lang w:val="en-US"/>
-        </w:rPr>
-        <w:t>Minute</w:t>
-      </w:r>
-      <w:proofErr w:type="spellEnd"/>
-      <w:r>
-        <w:rPr>
-          <w:lang w:val="en-US"/>
-        </w:rPr>
-        <w:t xml:space="preserve">: 30, </w:t>
-      </w:r>
-      <w:proofErr w:type="spellStart"/>
-      <w:r>
-        <w:rPr>
-          <w:lang w:val="en-US"/>
-        </w:rPr>
-        <w:t>To</w:t>
-      </w:r>
-      <w:r>
-        <w:rPr>
-          <w:lang w:val="en-US"/>
-        </w:rPr>
-        <w:t>Minute</w:t>
-      </w:r>
-      <w:proofErr w:type="spellEnd"/>
-      <w:r>
-        <w:rPr>
-          <w:lang w:val="en-US"/>
-        </w:rPr>
-        <w:t xml:space="preserve">: 59, </w:t>
-      </w:r>
-      <w:proofErr w:type="spellStart"/>
-      <w:r>
-        <w:rPr>
-          <w:lang w:val="en-US"/>
-        </w:rPr>
-        <w:t>ChargeLimit</w:t>
+      <w:r>
+        <w:rPr>
+          <w:lang w:val="en-US"/>
+        </w:rPr>
+        <w:t xml:space="preserve">Operation: "Charge", SOC: </w:t>
+      </w:r>
+      <w:r>
+        <w:rPr>
+          <w:lang w:val="en-US"/>
+        </w:rPr>
+        <w:t>90</w:t>
+      </w:r>
+      <w:r>
+        <w:rPr>
+          <w:lang w:val="en-US"/>
+        </w:rPr>
+        <w:t xml:space="preserve">}, </w:t>
+      </w:r>
+    </w:p>
+    <w:p>
+      <w:pPr>
+        <w:rPr>
+          <w:lang w:val="en-US"/>
+        </w:rPr>
+      </w:pPr>
+      <w:r>
+        <w:rPr>
+          <w:lang w:val="en-US"/>
+        </w:rPr>
+        <w:t xml:space="preserve">{Hour: 12, FromMinute: 0, ToMinute: 59, </w:t>
+      </w:r>
+      <w:r>
+        <w:rPr>
+          <w:lang w:val="en-US"/>
+        </w:rPr>
+        <w:t>InputLimit</w:t>
       </w:r>
       <w:r>
         <w:rPr>
@@ -3999,14 +3811,18 @@
         </w:rPr>
         <w:t>W</w:t>
       </w:r>
-      <w:proofErr w:type="spellEnd"/>
-      <w:r>
-        <w:rPr>
-          <w:lang w:val="en-US"/>
-        </w:rPr>
-        <w:t xml:space="preserve">: 3000, </w:t>
-      </w:r>
-      <w:proofErr w:type="spellStart"/>
+      <w:r>
+        <w:rPr>
+          <w:lang w:val="en-US"/>
+        </w:rPr>
+        <w:t>: 4000</w:t>
+      </w:r>
+      <w:r>
+        <w:rPr>
+          <w:lang w:val="en-US"/>
+        </w:rPr>
+        <w:t xml:space="preserve">, </w:t>
+      </w:r>
       <w:r>
         <w:rPr>
           <w:lang w:val="en-US"/>
@@ -4019,7 +3835,6 @@
         </w:rPr>
         <w:t>W</w:t>
       </w:r>
-      <w:proofErr w:type="spellEnd"/>
       <w:r>
         <w:rPr>
           <w:lang w:val="en-US"/>
@@ -4030,7 +3845,19 @@
         <w:rPr>
           <w:lang w:val="en-US"/>
         </w:rPr>
-        <w:t>150,</w:t>
+        <w:t>-</w:t>
+      </w:r>
+      <w:r>
+        <w:rPr>
+          <w:lang w:val="en-US"/>
+        </w:rPr>
+        <w:t>4000</w:t>
+      </w:r>
+      <w:r>
+        <w:rPr>
+          <w:lang w:val="en-US"/>
+        </w:rPr>
+        <w:t>,</w:t>
       </w:r>
       <w:r>
         <w:rPr>
@@ -4042,31 +3869,19 @@
         <w:rPr>
           <w:lang w:val="en-US"/>
         </w:rPr>
-        <w:t>PriceLessZero</w:t>
-      </w:r>
-      <w:r>
-        <w:rPr>
-          <w:lang w:val="en-US"/>
-        </w:rPr>
-        <w:t>:1,</w:t>
-      </w:r>
-      <w:r>
-        <w:rPr>
-          <w:lang w:val="en-US"/>
-        </w:rPr>
-        <w:t xml:space="preserve"> </w:t>
-      </w:r>
-      <w:r>
-        <w:rPr>
-          <w:lang w:val="en-US"/>
-        </w:rPr>
-        <w:t xml:space="preserve">Operation: "Charge", SOC: </w:t>
-      </w:r>
-      <w:r>
-        <w:rPr>
-          <w:lang w:val="en-US"/>
-        </w:rPr>
-        <w:t>90</w:t>
+        <w:t xml:space="preserve">PriceLessZero:0, </w:t>
+      </w:r>
+      <w:r>
+        <w:rPr>
+          <w:lang w:val="en-US"/>
+        </w:rPr>
+        <w:t>Operation: "Discharge", SOC: 3</w:t>
+      </w:r>
+      <w:r>
+        <w:rPr>
+          <w:lang w:val="en-US"/>
+        </w:rPr>
+        <w:t>5</w:t>
       </w:r>
       <w:r>
         <w:rPr>
@@ -4085,42 +3900,13 @@
         <w:rPr>
           <w:lang w:val="en-US"/>
         </w:rPr>
-        <w:t xml:space="preserve">{Hour: 12, </w:t>
-      </w:r>
-      <w:proofErr w:type="spellStart"/>
-      <w:r>
-        <w:rPr>
-          <w:lang w:val="en-US"/>
-        </w:rPr>
-        <w:t>FromMinute</w:t>
-      </w:r>
-      <w:proofErr w:type="spellEnd"/>
-      <w:r>
-        <w:rPr>
-          <w:lang w:val="en-US"/>
-        </w:rPr>
-        <w:t xml:space="preserve">: 0, </w:t>
-      </w:r>
-      <w:proofErr w:type="spellStart"/>
-      <w:r>
-        <w:rPr>
-          <w:lang w:val="en-US"/>
-        </w:rPr>
-        <w:t>ToMinute</w:t>
-      </w:r>
-      <w:proofErr w:type="spellEnd"/>
-      <w:r>
-        <w:rPr>
-          <w:lang w:val="en-US"/>
-        </w:rPr>
-        <w:t xml:space="preserve">: 59, </w:t>
-      </w:r>
-      <w:proofErr w:type="spellStart"/>
-      <w:r>
-        <w:rPr>
-          <w:lang w:val="en-US"/>
-        </w:rPr>
-        <w:t>InputLimit</w:t>
+        <w:t xml:space="preserve">{Hour: 12, FromMinute: 0, ToMinute: 59, </w:t>
+      </w:r>
+      <w:r>
+        <w:rPr>
+          <w:lang w:val="en-US"/>
+        </w:rPr>
+        <w:t>GridSetpoint</w:t>
       </w:r>
       <w:r>
         <w:rPr>
@@ -4128,12 +3914,23 @@
         </w:rPr>
         <w:t>W</w:t>
       </w:r>
-      <w:proofErr w:type="spellEnd"/>
-      <w:r>
-        <w:rPr>
-          <w:lang w:val="en-US"/>
-        </w:rPr>
-        <w:t>: 4000</w:t>
+      <w:r>
+        <w:rPr>
+          <w:lang w:val="en-US"/>
+        </w:rPr>
+        <w:t xml:space="preserve">: </w:t>
+      </w:r>
+      <w:r>
+        <w:rPr>
+          <w:lang w:val="en-US"/>
+        </w:rPr>
+        <w:t>-</w:t>
+      </w:r>
+      <w:r>
+        <w:rPr>
+          <w:lang w:val="en-US"/>
+        </w:rPr>
+        <w:t>4000</w:t>
       </w:r>
       <w:r>
         <w:rPr>
@@ -4141,190 +3938,17 @@
         </w:rPr>
         <w:t xml:space="preserve">, </w:t>
       </w:r>
-      <w:proofErr w:type="spellStart"/>
-      <w:r>
-        <w:rPr>
-          <w:lang w:val="en-US"/>
-        </w:rPr>
-        <w:t>GridSetpoint</w:t>
-      </w:r>
-      <w:r>
-        <w:rPr>
-          <w:lang w:val="en-US"/>
-        </w:rPr>
-        <w:t>W</w:t>
-      </w:r>
-      <w:proofErr w:type="spellEnd"/>
-      <w:r>
-        <w:rPr>
-          <w:lang w:val="en-US"/>
-        </w:rPr>
-        <w:t xml:space="preserve">: </w:t>
-      </w:r>
-      <w:r>
-        <w:rPr>
-          <w:lang w:val="en-US"/>
-        </w:rPr>
-        <w:t>-</w:t>
-      </w:r>
-      <w:r>
-        <w:rPr>
-          <w:lang w:val="en-US"/>
-        </w:rPr>
-        <w:t>4000</w:t>
-      </w:r>
-      <w:r>
-        <w:rPr>
-          <w:lang w:val="en-US"/>
-        </w:rPr>
-        <w:t>,</w:t>
-      </w:r>
-      <w:r>
-        <w:rPr>
-          <w:lang w:val="en-US"/>
-        </w:rPr>
-        <w:t xml:space="preserve"> </w:t>
-      </w:r>
-      <w:r>
-        <w:rPr>
-          <w:lang w:val="en-US"/>
-        </w:rPr>
-        <w:t>PriceLessZero</w:t>
-      </w:r>
-      <w:r>
-        <w:rPr>
-          <w:lang w:val="en-US"/>
-        </w:rPr>
-        <w:t xml:space="preserve">:0, </w:t>
-      </w:r>
-      <w:r>
-        <w:rPr>
-          <w:lang w:val="en-US"/>
-        </w:rPr>
-        <w:t>Operation: "Discharge", SOC: 3</w:t>
-      </w:r>
-      <w:r>
-        <w:rPr>
-          <w:lang w:val="en-US"/>
-        </w:rPr>
-        <w:t>5</w:t>
-      </w:r>
-      <w:r>
-        <w:rPr>
-          <w:lang w:val="en-US"/>
-        </w:rPr>
-        <w:t xml:space="preserve">}, </w:t>
-      </w:r>
-    </w:p>
-    <w:p>
-      <w:pPr>
-        <w:rPr>
-          <w:lang w:val="en-US"/>
-        </w:rPr>
-      </w:pPr>
-      <w:r>
-        <w:rPr>
-          <w:lang w:val="en-US"/>
-        </w:rPr>
-        <w:t xml:space="preserve">{Hour: 12, </w:t>
-      </w:r>
-      <w:proofErr w:type="spellStart"/>
-      <w:r>
-        <w:rPr>
-          <w:lang w:val="en-US"/>
-        </w:rPr>
-        <w:t>FromMinute</w:t>
-      </w:r>
-      <w:proofErr w:type="spellEnd"/>
-      <w:r>
-        <w:rPr>
-          <w:lang w:val="en-US"/>
-        </w:rPr>
-        <w:t xml:space="preserve">: 0, </w:t>
-      </w:r>
-      <w:proofErr w:type="spellStart"/>
-      <w:r>
-        <w:rPr>
-          <w:lang w:val="en-US"/>
-        </w:rPr>
-        <w:t>ToMinute</w:t>
-      </w:r>
-      <w:proofErr w:type="spellEnd"/>
-      <w:r>
-        <w:rPr>
-          <w:lang w:val="en-US"/>
-        </w:rPr>
-        <w:t xml:space="preserve">: 59, </w:t>
-      </w:r>
-      <w:proofErr w:type="spellStart"/>
-      <w:r>
-        <w:rPr>
-          <w:lang w:val="en-US"/>
-        </w:rPr>
-        <w:t>GridSetpoint</w:t>
-      </w:r>
-      <w:r>
-        <w:rPr>
-          <w:lang w:val="en-US"/>
-        </w:rPr>
-        <w:t>W</w:t>
-      </w:r>
-      <w:proofErr w:type="spellEnd"/>
-      <w:r>
-        <w:rPr>
-          <w:lang w:val="en-US"/>
-        </w:rPr>
-        <w:t xml:space="preserve">: </w:t>
-      </w:r>
-      <w:r>
-        <w:rPr>
-          <w:lang w:val="en-US"/>
-        </w:rPr>
-        <w:t>-</w:t>
-      </w:r>
-      <w:r>
-        <w:rPr>
-          <w:lang w:val="en-US"/>
-        </w:rPr>
-        <w:t>4000</w:t>
-      </w:r>
-      <w:r>
-        <w:rPr>
-          <w:lang w:val="en-US"/>
-        </w:rPr>
-        <w:t xml:space="preserve">, </w:t>
-      </w:r>
-      <w:r>
-        <w:rPr>
-          <w:lang w:val="en-US"/>
-        </w:rPr>
-        <w:t>PriceLessZero</w:t>
-      </w:r>
-      <w:r>
-        <w:rPr>
-          <w:lang w:val="en-US"/>
-        </w:rPr>
-        <w:t xml:space="preserve">:0, </w:t>
-      </w:r>
-      <w:r>
-        <w:rPr>
-          <w:lang w:val="en-US"/>
-        </w:rPr>
-        <w:t>Operation: "</w:t>
-      </w:r>
-      <w:proofErr w:type="spellStart"/>
-      <w:r>
-        <w:rPr>
-          <w:lang w:val="en-US"/>
-        </w:rPr>
-        <w:t>DisableDischarge</w:t>
-      </w:r>
-      <w:proofErr w:type="spellEnd"/>
-      <w:r>
-        <w:rPr>
-          <w:lang w:val="en-US"/>
-        </w:rPr>
-        <w:t>"}</w:t>
+      <w:r>
+        <w:rPr>
+          <w:lang w:val="en-US"/>
+        </w:rPr>
+        <w:t xml:space="preserve">PriceLessZero:0, </w:t>
+      </w:r>
+      <w:r>
+        <w:rPr>
+          <w:lang w:val="en-US"/>
+        </w:rPr>
+        <w:t>Operation: "DisableDischarge"}</w:t>
       </w:r>
       <w:r>
         <w:rPr>
@@ -4508,21 +4132,7 @@
               <w:rPr>
                 <w:lang w:val="en-US"/>
               </w:rPr>
-              <w:t>“</w:t>
-            </w:r>
-            <w:proofErr w:type="spellStart"/>
-            <w:r>
-              <w:rPr>
-                <w:lang w:val="en-US"/>
-              </w:rPr>
-              <w:t>SetSchedulers</w:t>
-            </w:r>
-            <w:proofErr w:type="spellEnd"/>
-            <w:r>
-              <w:rPr>
-                <w:lang w:val="en-US"/>
-              </w:rPr>
-              <w:t>”</w:t>
+              <w:t>“SetSchedulers”</w:t>
             </w:r>
           </w:p>
         </w:tc>
@@ -4686,14 +4296,12 @@
                 <w:lang w:val="en-US"/>
               </w:rPr>
             </w:pPr>
-            <w:proofErr w:type="spellStart"/>
             <w:r>
               <w:rPr>
                 <w:lang w:val="en-US"/>
               </w:rPr>
               <w:t>FromMinute</w:t>
             </w:r>
-            <w:proofErr w:type="spellEnd"/>
           </w:p>
         </w:tc>
         <w:tc>
@@ -4756,14 +4364,12 @@
                 <w:lang w:val="en-US"/>
               </w:rPr>
             </w:pPr>
-            <w:proofErr w:type="spellStart"/>
             <w:r>
               <w:rPr>
                 <w:lang w:val="en-US"/>
               </w:rPr>
               <w:t>ToMinute</w:t>
             </w:r>
-            <w:proofErr w:type="spellEnd"/>
           </w:p>
         </w:tc>
         <w:tc>
@@ -4826,14 +4432,12 @@
                 <w:lang w:val="en-US"/>
               </w:rPr>
             </w:pPr>
-            <w:proofErr w:type="spellStart"/>
             <w:r>
               <w:rPr>
                 <w:lang w:val="en-US"/>
               </w:rPr>
               <w:t>ChargeLimitW</w:t>
             </w:r>
-            <w:proofErr w:type="spellEnd"/>
           </w:p>
         </w:tc>
         <w:tc>
@@ -4870,36 +4474,8 @@
                 <w:iCs/>
                 <w:lang w:val="en-US"/>
               </w:rPr>
-              <w:t xml:space="preserve">Only one can be present: </w:t>
-            </w:r>
-            <w:proofErr w:type="spellStart"/>
-            <w:r>
-              <w:rPr>
-                <w:i/>
-                <w:iCs/>
-                <w:lang w:val="en-US"/>
-              </w:rPr>
-              <w:t>ChargeLimitW</w:t>
-            </w:r>
-            <w:proofErr w:type="spellEnd"/>
-            <w:r>
-              <w:rPr>
-                <w:i/>
-                <w:iCs/>
-                <w:lang w:val="en-US"/>
-              </w:rPr>
-              <w:t xml:space="preserve"> or </w:t>
-            </w:r>
-            <w:proofErr w:type="spellStart"/>
-            <w:r>
-              <w:rPr>
-                <w:i/>
-                <w:iCs/>
-                <w:lang w:val="en-US"/>
-              </w:rPr>
-              <w:t>InputLimitW</w:t>
-            </w:r>
-            <w:proofErr w:type="spellEnd"/>
+              <w:t>Only one can be present: ChargeLimitW or InputLimitW</w:t>
+            </w:r>
             <w:r>
               <w:rPr>
                 <w:lang w:val="en-US"/>
@@ -4958,14 +4534,12 @@
                 <w:lang w:val="en-US"/>
               </w:rPr>
             </w:pPr>
-            <w:proofErr w:type="spellStart"/>
             <w:r>
               <w:rPr>
                 <w:lang w:val="en-US"/>
               </w:rPr>
               <w:t>InputLimitW</w:t>
             </w:r>
-            <w:proofErr w:type="spellEnd"/>
           </w:p>
         </w:tc>
         <w:tc>
@@ -5041,14 +4615,12 @@
                 <w:lang w:val="en-US"/>
               </w:rPr>
             </w:pPr>
-            <w:proofErr w:type="spellStart"/>
             <w:r>
               <w:rPr>
                 <w:lang w:val="en-US"/>
               </w:rPr>
               <w:t>GridSetpointW</w:t>
             </w:r>
-            <w:proofErr w:type="spellEnd"/>
           </w:p>
         </w:tc>
         <w:tc>
@@ -5111,14 +4683,12 @@
                 <w:lang w:val="en-US"/>
               </w:rPr>
             </w:pPr>
-            <w:proofErr w:type="spellStart"/>
             <w:r>
               <w:rPr>
                 <w:lang w:val="en-US"/>
               </w:rPr>
               <w:t>PriceLessZero</w:t>
             </w:r>
-            <w:proofErr w:type="spellEnd"/>
           </w:p>
         </w:tc>
         <w:tc>
@@ -5557,21 +5127,7 @@
               <w:rPr>
                 <w:lang w:val="en-US"/>
               </w:rPr>
-              <w:t>For Operation=”</w:t>
-            </w:r>
-            <w:proofErr w:type="spellStart"/>
-            <w:r>
-              <w:rPr>
-                <w:lang w:val="en-US"/>
-              </w:rPr>
-              <w:t>DisableDischarge</w:t>
-            </w:r>
-            <w:proofErr w:type="spellEnd"/>
-            <w:r>
-              <w:rPr>
-                <w:lang w:val="en-US"/>
-              </w:rPr>
-              <w:t>”</w:t>
+              <w:t>For Operation=”DisableDischarge”</w:t>
             </w:r>
           </w:p>
         </w:tc>
@@ -5639,21 +5195,7 @@
               <w:rPr>
                 <w:lang w:val="en-US"/>
               </w:rPr>
-              <w:t>“</w:t>
-            </w:r>
-            <w:proofErr w:type="spellStart"/>
-            <w:r>
-              <w:rPr>
-                <w:lang w:val="en-US"/>
-              </w:rPr>
-              <w:t>DisableDischarge</w:t>
-            </w:r>
-            <w:proofErr w:type="spellEnd"/>
-            <w:r>
-              <w:rPr>
-                <w:lang w:val="en-US"/>
-              </w:rPr>
-              <w:t>”</w:t>
+              <w:t>“DisableDischarge”</w:t>
             </w:r>
           </w:p>
         </w:tc>
@@ -5718,16 +5260,8 @@
         <w:rPr>
           <w:lang w:val="en-US"/>
         </w:rPr>
-        <w:t xml:space="preserve">Inverter every request from </w:t>
-      </w:r>
-      <w:proofErr w:type="spellStart"/>
-      <w:r>
-        <w:rPr>
-          <w:lang w:val="en-US"/>
-        </w:rPr>
-        <w:t>GbbVinctronWeb</w:t>
-      </w:r>
-      <w:proofErr w:type="spellEnd"/>
+        <w:t>Inverter every request from GbbVinctronWeb</w:t>
+      </w:r>
       <w:r>
         <w:rPr>
           <w:lang w:val="en-US"/>
@@ -5760,7 +5294,6 @@
         </w:rPr>
         <w:t>{ Operation=”</w:t>
       </w:r>
-      <w:proofErr w:type="spellStart"/>
       <w:r>
         <w:rPr>
           <w:lang w:val="en-US"/>
@@ -5777,14 +5310,7 @@
         <w:rPr>
           <w:lang w:val="en-US"/>
         </w:rPr>
-        <w:t>dulers</w:t>
-      </w:r>
-      <w:proofErr w:type="spellEnd"/>
-      <w:r>
-        <w:rPr>
-          <w:lang w:val="en-US"/>
-        </w:rPr>
-        <w:t xml:space="preserve">”, </w:t>
+        <w:t xml:space="preserve">dulers”, </w:t>
       </w:r>
       <w:r>
         <w:rPr>
@@ -5911,21 +5437,7 @@
               <w:rPr>
                 <w:lang w:val="en-US"/>
               </w:rPr>
-              <w:t>“</w:t>
-            </w:r>
-            <w:proofErr w:type="spellStart"/>
-            <w:r>
-              <w:rPr>
-                <w:lang w:val="en-US"/>
-              </w:rPr>
-              <w:t>SetSchedulers</w:t>
-            </w:r>
-            <w:proofErr w:type="spellEnd"/>
-            <w:r>
-              <w:rPr>
-                <w:lang w:val="en-US"/>
-              </w:rPr>
-              <w:t>”</w:t>
+              <w:t>“SetSchedulers”</w:t>
             </w:r>
           </w:p>
         </w:tc>

</xml_diff>

<commit_message>
1. Add "Prevent sleep"
</commit_message>
<xml_diff>
--- a/Doc/Protocol GbbConnect to GbbVictronWeb.docx
+++ b/Doc/Protocol GbbConnect to GbbVictronWeb.docx
@@ -54,12 +54,14 @@
           <w:pPr>
             <w:pStyle w:val="Nagwekspisutreci"/>
           </w:pPr>
+          <w:proofErr w:type="spellStart"/>
           <w:r>
             <w:t>C</w:t>
           </w:r>
           <w:r>
             <w:t>ontents</w:t>
           </w:r>
+          <w:proofErr w:type="spellEnd"/>
         </w:p>
         <w:p>
           <w:pPr>
@@ -649,7 +651,35 @@
         <w:rPr>
           <w:lang w:val="en-US"/>
         </w:rPr>
-        <w:t xml:space="preserve">Order are send on &lt;PlantId&gt;/datarequest. In Payload there is </w:t>
+        <w:t>Order are send on &lt;</w:t>
+      </w:r>
+      <w:proofErr w:type="spellStart"/>
+      <w:r>
+        <w:rPr>
+          <w:lang w:val="en-US"/>
+        </w:rPr>
+        <w:t>PlantId</w:t>
+      </w:r>
+      <w:proofErr w:type="spellEnd"/>
+      <w:r>
+        <w:rPr>
+          <w:lang w:val="en-US"/>
+        </w:rPr>
+        <w:t>&gt;/</w:t>
+      </w:r>
+      <w:proofErr w:type="spellStart"/>
+      <w:r>
+        <w:rPr>
+          <w:lang w:val="en-US"/>
+        </w:rPr>
+        <w:t>datarequest</w:t>
+      </w:r>
+      <w:proofErr w:type="spellEnd"/>
+      <w:r>
+        <w:rPr>
+          <w:lang w:val="en-US"/>
+        </w:rPr>
+        <w:t xml:space="preserve">. In Payload there is </w:t>
       </w:r>
       <w:r>
         <w:rPr>
@@ -698,7 +728,28 @@
         <w:rPr>
           <w:lang w:val="en-US"/>
         </w:rPr>
-        <w:t xml:space="preserve"> return on &lt;PlantId&gt;/data</w:t>
+        <w:t xml:space="preserve"> return on &lt;</w:t>
+      </w:r>
+      <w:proofErr w:type="spellStart"/>
+      <w:r>
+        <w:rPr>
+          <w:lang w:val="en-US"/>
+        </w:rPr>
+        <w:t>PlantId</w:t>
+      </w:r>
+      <w:proofErr w:type="spellEnd"/>
+      <w:r>
+        <w:rPr>
+          <w:lang w:val="en-US"/>
+        </w:rPr>
+        <w:t>&gt;/</w:t>
+      </w:r>
+      <w:proofErr w:type="spellStart"/>
+      <w:r>
+        <w:rPr>
+          <w:lang w:val="en-US"/>
+        </w:rPr>
+        <w:t>data</w:t>
       </w:r>
       <w:r>
         <w:rPr>
@@ -716,7 +767,14 @@
         <w:rPr>
           <w:lang w:val="en-US"/>
         </w:rPr>
-        <w:t xml:space="preserve">e. In Payload there is </w:t>
+        <w:t>e</w:t>
+      </w:r>
+      <w:proofErr w:type="spellEnd"/>
+      <w:r>
+        <w:rPr>
+          <w:lang w:val="en-US"/>
+        </w:rPr>
+        <w:t xml:space="preserve">. In Payload there is </w:t>
       </w:r>
       <w:r>
         <w:rPr>
@@ -924,11 +982,19 @@
           <w:lang w:val="en-US"/>
         </w:rPr>
       </w:pPr>
-      <w:r>
-        <w:rPr>
-          <w:lang w:val="en-US"/>
-        </w:rPr>
-        <w:t>UseTTL: true</w:t>
+      <w:proofErr w:type="spellStart"/>
+      <w:r>
+        <w:rPr>
+          <w:lang w:val="en-US"/>
+        </w:rPr>
+        <w:t>UseTTL</w:t>
+      </w:r>
+      <w:proofErr w:type="spellEnd"/>
+      <w:r>
+        <w:rPr>
+          <w:lang w:val="en-US"/>
+        </w:rPr>
+        <w:t>: true</w:t>
       </w:r>
     </w:p>
     <w:p>
@@ -942,12 +1008,14 @@
           <w:lang w:val="en-US"/>
         </w:rPr>
       </w:pPr>
+      <w:proofErr w:type="spellStart"/>
       <w:r>
         <w:rPr>
           <w:lang w:val="en-US"/>
         </w:rPr>
         <w:t>IgnoreCertificateChainErrors</w:t>
       </w:r>
+      <w:proofErr w:type="spellEnd"/>
       <w:r>
         <w:rPr>
           <w:lang w:val="en-US"/>
@@ -978,6 +1046,7 @@
         </w:rPr>
         <w:t>Listen on &lt;</w:t>
       </w:r>
+      <w:proofErr w:type="spellStart"/>
       <w:r>
         <w:rPr>
           <w:lang w:val="en-US"/>
@@ -988,14 +1057,23 @@
         <w:rPr>
           <w:lang w:val="en-US"/>
         </w:rPr>
-        <w:t>d&gt;/</w:t>
-      </w:r>
+        <w:t>d</w:t>
+      </w:r>
+      <w:proofErr w:type="spellEnd"/>
+      <w:r>
+        <w:rPr>
+          <w:lang w:val="en-US"/>
+        </w:rPr>
+        <w:t>&gt;/</w:t>
+      </w:r>
+      <w:proofErr w:type="spellStart"/>
       <w:r>
         <w:rPr>
           <w:lang w:val="en-US"/>
         </w:rPr>
         <w:t>datarequest</w:t>
       </w:r>
+      <w:proofErr w:type="spellEnd"/>
     </w:p>
     <w:p>
       <w:pPr>
@@ -1012,8 +1090,30 @@
         <w:rPr>
           <w:lang w:val="en-US"/>
         </w:rPr>
-        <w:t>Send responses to &lt;PlantId&gt;/dataresponse</w:t>
-      </w:r>
+        <w:t>Send responses to &lt;</w:t>
+      </w:r>
+      <w:proofErr w:type="spellStart"/>
+      <w:r>
+        <w:rPr>
+          <w:lang w:val="en-US"/>
+        </w:rPr>
+        <w:t>PlantId</w:t>
+      </w:r>
+      <w:proofErr w:type="spellEnd"/>
+      <w:r>
+        <w:rPr>
+          <w:lang w:val="en-US"/>
+        </w:rPr>
+        <w:t>&gt;/</w:t>
+      </w:r>
+      <w:proofErr w:type="spellStart"/>
+      <w:r>
+        <w:rPr>
+          <w:lang w:val="en-US"/>
+        </w:rPr>
+        <w:t>dataresponse</w:t>
+      </w:r>
+      <w:proofErr w:type="spellEnd"/>
     </w:p>
     <w:p>
       <w:pPr>
@@ -1032,12 +1132,14 @@
         </w:rPr>
         <w:t>Send empty payload to &lt;</w:t>
       </w:r>
+      <w:proofErr w:type="spellStart"/>
       <w:r>
         <w:rPr>
           <w:lang w:val="en-US"/>
         </w:rPr>
         <w:t>PlantId</w:t>
       </w:r>
+      <w:proofErr w:type="spellEnd"/>
       <w:r>
         <w:rPr>
           <w:lang w:val="en-US"/>
@@ -1129,7 +1231,21 @@
         <w:rPr>
           <w:lang w:val="en-US"/>
         </w:rPr>
-        <w:t>Status: “ERROR”, ErrDesc: “&lt;any description of error&gt;”}</w:t>
+        <w:t xml:space="preserve">Status: “ERROR”, </w:t>
+      </w:r>
+      <w:proofErr w:type="spellStart"/>
+      <w:r>
+        <w:rPr>
+          <w:lang w:val="en-US"/>
+        </w:rPr>
+        <w:t>ErrDesc</w:t>
+      </w:r>
+      <w:proofErr w:type="spellEnd"/>
+      <w:r>
+        <w:rPr>
+          <w:lang w:val="en-US"/>
+        </w:rPr>
+        <w:t>: “&lt;any description of error&gt;”}</w:t>
       </w:r>
     </w:p>
     <w:tbl>
@@ -1322,12 +1438,14 @@
                 <w:lang w:val="en-US"/>
               </w:rPr>
             </w:pPr>
+            <w:proofErr w:type="spellStart"/>
             <w:r>
               <w:rPr>
                 <w:lang w:val="en-US"/>
               </w:rPr>
               <w:t>ErrDesc</w:t>
             </w:r>
+            <w:proofErr w:type="spellEnd"/>
           </w:p>
         </w:tc>
         <w:tc>
@@ -1387,9 +1505,17 @@
         <w:rPr>
           <w:lang w:val="en-US"/>
         </w:rPr>
-        <w:t>Operation GetSOC</w:t>
+        <w:t xml:space="preserve">Operation </w:t>
+      </w:r>
+      <w:proofErr w:type="spellStart"/>
+      <w:r>
+        <w:rPr>
+          <w:lang w:val="en-US"/>
+        </w:rPr>
+        <w:t>GetSOC</w:t>
       </w:r>
       <w:bookmarkEnd w:id="4"/>
+      <w:proofErr w:type="spellEnd"/>
     </w:p>
     <w:p>
       <w:pPr>
@@ -1433,7 +1559,21 @@
         <w:rPr>
           <w:lang w:val="en-US"/>
         </w:rPr>
-        <w:t>peration: “GetSOC”</w:t>
+        <w:t>peration: “</w:t>
+      </w:r>
+      <w:proofErr w:type="spellStart"/>
+      <w:r>
+        <w:rPr>
+          <w:lang w:val="en-US"/>
+        </w:rPr>
+        <w:t>GetSOC</w:t>
+      </w:r>
+      <w:proofErr w:type="spellEnd"/>
+      <w:r>
+        <w:rPr>
+          <w:lang w:val="en-US"/>
+        </w:rPr>
+        <w:t>”</w:t>
       </w:r>
       <w:r>
         <w:rPr>
@@ -1560,7 +1700,21 @@
               <w:rPr>
                 <w:lang w:val="en-US"/>
               </w:rPr>
-              <w:t>“GetSOC”</w:t>
+              <w:t>“</w:t>
+            </w:r>
+            <w:proofErr w:type="spellStart"/>
+            <w:r>
+              <w:rPr>
+                <w:lang w:val="en-US"/>
+              </w:rPr>
+              <w:t>GetSOC</w:t>
+            </w:r>
+            <w:proofErr w:type="spellEnd"/>
+            <w:r>
+              <w:rPr>
+                <w:lang w:val="en-US"/>
+              </w:rPr>
+              <w:t>”</w:t>
             </w:r>
           </w:p>
         </w:tc>
@@ -1583,8 +1737,16 @@
         <w:rPr>
           <w:lang w:val="en-US"/>
         </w:rPr>
-        <w:t>Response from GbbConect</w:t>
-      </w:r>
+        <w:t xml:space="preserve">Response from </w:t>
+      </w:r>
+      <w:proofErr w:type="spellStart"/>
+      <w:r>
+        <w:rPr>
+          <w:lang w:val="en-US"/>
+        </w:rPr>
+        <w:t>GbbConect</w:t>
+      </w:r>
+      <w:proofErr w:type="spellEnd"/>
     </w:p>
     <w:p>
       <w:pPr>
@@ -1614,7 +1776,21 @@
         <w:rPr>
           <w:lang w:val="en-US"/>
         </w:rPr>
-        <w:t xml:space="preserve">“GetSOC”, </w:t>
+        <w:t>“</w:t>
+      </w:r>
+      <w:proofErr w:type="spellStart"/>
+      <w:r>
+        <w:rPr>
+          <w:lang w:val="en-US"/>
+        </w:rPr>
+        <w:t>GetSOC</w:t>
+      </w:r>
+      <w:proofErr w:type="spellEnd"/>
+      <w:r>
+        <w:rPr>
+          <w:lang w:val="en-US"/>
+        </w:rPr>
+        <w:t xml:space="preserve">”, </w:t>
       </w:r>
       <w:r>
         <w:rPr>
@@ -1741,7 +1917,21 @@
               <w:rPr>
                 <w:lang w:val="en-US"/>
               </w:rPr>
-              <w:t>“GetSOC”</w:t>
+              <w:t>“</w:t>
+            </w:r>
+            <w:proofErr w:type="spellStart"/>
+            <w:r>
+              <w:rPr>
+                <w:lang w:val="en-US"/>
+              </w:rPr>
+              <w:t>GetSOC</w:t>
+            </w:r>
+            <w:proofErr w:type="spellEnd"/>
+            <w:r>
+              <w:rPr>
+                <w:lang w:val="en-US"/>
+              </w:rPr>
+              <w:t>”</w:t>
             </w:r>
           </w:p>
         </w:tc>
@@ -1884,7 +2074,14 @@
         <w:rPr>
           <w:lang w:val="en-US"/>
         </w:rPr>
-        <w:t>Operation GetStatistic</w:t>
+        <w:t xml:space="preserve">Operation </w:t>
+      </w:r>
+      <w:proofErr w:type="spellStart"/>
+      <w:r>
+        <w:rPr>
+          <w:lang w:val="en-US"/>
+        </w:rPr>
+        <w:t>GetStatistic</w:t>
       </w:r>
       <w:bookmarkEnd w:id="5"/>
       <w:r>
@@ -1893,6 +2090,7 @@
         </w:rPr>
         <w:t>s</w:t>
       </w:r>
+      <w:proofErr w:type="spellEnd"/>
     </w:p>
     <w:p>
       <w:pPr>
@@ -1924,7 +2122,14 @@
         <w:rPr>
           <w:lang w:val="en-US"/>
         </w:rPr>
-        <w:t>{ Operation: “GetStatistic</w:t>
+        <w:t>{ Operation: “</w:t>
+      </w:r>
+      <w:proofErr w:type="spellStart"/>
+      <w:r>
+        <w:rPr>
+          <w:lang w:val="en-US"/>
+        </w:rPr>
+        <w:t>GetStatistic</w:t>
       </w:r>
       <w:r>
         <w:rPr>
@@ -1932,23 +2137,46 @@
         </w:rPr>
         <w:t>s</w:t>
       </w:r>
+      <w:proofErr w:type="spellEnd"/>
       <w:r>
         <w:rPr>
           <w:lang w:val="en-US"/>
         </w:rPr>
         <w:t xml:space="preserve">”, </w:t>
       </w:r>
-      <w:r>
-        <w:rPr>
-          <w:lang w:val="en-US"/>
-        </w:rPr>
-        <w:t xml:space="preserve">FromDate: </w:t>
-      </w:r>
-      <w:r>
-        <w:rPr>
-          <w:lang w:val="en-US"/>
-        </w:rPr>
-        <w:t>2023-09-01, ToDate: 2023-09-02}</w:t>
+      <w:proofErr w:type="spellStart"/>
+      <w:r>
+        <w:rPr>
+          <w:lang w:val="en-US"/>
+        </w:rPr>
+        <w:t>FromDate</w:t>
+      </w:r>
+      <w:proofErr w:type="spellEnd"/>
+      <w:r>
+        <w:rPr>
+          <w:lang w:val="en-US"/>
+        </w:rPr>
+        <w:t xml:space="preserve">: </w:t>
+      </w:r>
+      <w:r>
+        <w:rPr>
+          <w:lang w:val="en-US"/>
+        </w:rPr>
+        <w:t xml:space="preserve">2023-09-01, </w:t>
+      </w:r>
+      <w:proofErr w:type="spellStart"/>
+      <w:r>
+        <w:rPr>
+          <w:lang w:val="en-US"/>
+        </w:rPr>
+        <w:t>ToDate</w:t>
+      </w:r>
+      <w:proofErr w:type="spellEnd"/>
+      <w:r>
+        <w:rPr>
+          <w:lang w:val="en-US"/>
+        </w:rPr>
+        <w:t>: 2023-09-02}</w:t>
       </w:r>
     </w:p>
     <w:tbl>
@@ -2069,7 +2297,14 @@
               <w:rPr>
                 <w:lang w:val="en-US"/>
               </w:rPr>
-              <w:t>“GetStatistic</w:t>
+              <w:t>“</w:t>
+            </w:r>
+            <w:proofErr w:type="spellStart"/>
+            <w:r>
+              <w:rPr>
+                <w:lang w:val="en-US"/>
+              </w:rPr>
+              <w:t>GetStatistic</w:t>
             </w:r>
             <w:r>
               <w:rPr>
@@ -2077,6 +2312,7 @@
               </w:rPr>
               <w:t>s</w:t>
             </w:r>
+            <w:proofErr w:type="spellEnd"/>
             <w:r>
               <w:rPr>
                 <w:lang w:val="en-US"/>
@@ -2097,12 +2333,14 @@
                 <w:lang w:val="en-US"/>
               </w:rPr>
             </w:pPr>
+            <w:proofErr w:type="spellStart"/>
             <w:r>
               <w:rPr>
                 <w:lang w:val="en-US"/>
               </w:rPr>
               <w:t>FromDate</w:t>
             </w:r>
+            <w:proofErr w:type="spellEnd"/>
           </w:p>
         </w:tc>
         <w:tc>
@@ -2153,12 +2391,14 @@
                 <w:lang w:val="en-US"/>
               </w:rPr>
             </w:pPr>
+            <w:proofErr w:type="spellStart"/>
             <w:r>
               <w:rPr>
                 <w:lang w:val="en-US"/>
               </w:rPr>
               <w:t>ToDate</w:t>
             </w:r>
+            <w:proofErr w:type="spellEnd"/>
           </w:p>
         </w:tc>
         <w:tc>
@@ -2328,7 +2568,21 @@
           <w:lang w:val="en-US"/>
         </w:rPr>
         <w:lastRenderedPageBreak/>
-        <w:t xml:space="preserve">{ Operation: “GetStatistic”, </w:t>
+        <w:t>{ Operation: “</w:t>
+      </w:r>
+      <w:proofErr w:type="spellStart"/>
+      <w:r>
+        <w:rPr>
+          <w:lang w:val="en-US"/>
+        </w:rPr>
+        <w:t>GetStatistic</w:t>
+      </w:r>
+      <w:proofErr w:type="spellEnd"/>
+      <w:r>
+        <w:rPr>
+          <w:lang w:val="en-US"/>
+        </w:rPr>
+        <w:t xml:space="preserve">”, </w:t>
       </w:r>
       <w:r>
         <w:rPr>
@@ -2336,11 +2590,33 @@
         </w:rPr>
         <w:t xml:space="preserve">Status: “OK”, </w:t>
       </w:r>
-      <w:r>
-        <w:rPr>
-          <w:lang w:val="en-US"/>
-        </w:rPr>
-        <w:t>FromDate: 2023-09-01, ToDate: 2023-09-02</w:t>
+      <w:proofErr w:type="spellStart"/>
+      <w:r>
+        <w:rPr>
+          <w:lang w:val="en-US"/>
+        </w:rPr>
+        <w:t>FromDate</w:t>
+      </w:r>
+      <w:proofErr w:type="spellEnd"/>
+      <w:r>
+        <w:rPr>
+          <w:lang w:val="en-US"/>
+        </w:rPr>
+        <w:t xml:space="preserve">: 2023-09-01, </w:t>
+      </w:r>
+      <w:proofErr w:type="spellStart"/>
+      <w:r>
+        <w:rPr>
+          <w:lang w:val="en-US"/>
+        </w:rPr>
+        <w:t>ToDate</w:t>
+      </w:r>
+      <w:proofErr w:type="spellEnd"/>
+      <w:r>
+        <w:rPr>
+          <w:lang w:val="en-US"/>
+        </w:rPr>
+        <w:t>: 2023-09-02</w:t>
       </w:r>
       <w:r>
         <w:rPr>
@@ -2378,6 +2654,7 @@
         </w:rPr>
         <w:t xml:space="preserve"> SOC: 45, </w:t>
       </w:r>
+      <w:proofErr w:type="spellStart"/>
       <w:r>
         <w:rPr>
           <w:lang w:val="en-US"/>
@@ -2388,8 +2665,16 @@
         <w:rPr>
           <w:lang w:val="en-US"/>
         </w:rPr>
-        <w:t xml:space="preserve">SOC: 1, </w:t>
-      </w:r>
+        <w:t>SOC</w:t>
+      </w:r>
+      <w:proofErr w:type="spellEnd"/>
+      <w:r>
+        <w:rPr>
+          <w:lang w:val="en-US"/>
+        </w:rPr>
+        <w:t xml:space="preserve">: 1, </w:t>
+      </w:r>
+      <w:proofErr w:type="spellStart"/>
       <w:r>
         <w:rPr>
           <w:lang w:val="en-US"/>
@@ -2400,8 +2685,16 @@
         <w:rPr>
           <w:lang w:val="en-US"/>
         </w:rPr>
-        <w:t xml:space="preserve">SOC: 100, </w:t>
-      </w:r>
+        <w:t>SOC</w:t>
+      </w:r>
+      <w:proofErr w:type="spellEnd"/>
+      <w:r>
+        <w:rPr>
+          <w:lang w:val="en-US"/>
+        </w:rPr>
+        <w:t xml:space="preserve">: 100, </w:t>
+      </w:r>
+      <w:proofErr w:type="spellStart"/>
       <w:r>
         <w:rPr>
           <w:lang w:val="en-US"/>
@@ -2412,14 +2705,16 @@
         <w:rPr>
           <w:lang w:val="en-US"/>
         </w:rPr>
-        <w:t>SOC: 55</w:t>
-      </w:r>
-      <w:r>
-        <w:rPr>
-          <w:lang w:val="en-US"/>
-        </w:rPr>
-        <w:t xml:space="preserve">, </w:t>
-      </w:r>
+        <w:t>SOC</w:t>
+      </w:r>
+      <w:proofErr w:type="spellEnd"/>
+      <w:r>
+        <w:rPr>
+          <w:lang w:val="en-US"/>
+        </w:rPr>
+        <w:t xml:space="preserve">: 55, </w:t>
+      </w:r>
+      <w:proofErr w:type="spellStart"/>
       <w:r>
         <w:rPr>
           <w:lang w:val="en-US"/>
@@ -2438,11 +2733,19 @@
         </w:rPr>
         <w:t>Wh</w:t>
       </w:r>
-      <w:r>
-        <w:rPr>
-          <w:lang w:val="en-US"/>
-        </w:rPr>
-        <w:t>: 1.23, ToGrid</w:t>
+      <w:proofErr w:type="spellEnd"/>
+      <w:r>
+        <w:rPr>
+          <w:lang w:val="en-US"/>
+        </w:rPr>
+        <w:t xml:space="preserve">: 1.23, </w:t>
+      </w:r>
+      <w:proofErr w:type="spellStart"/>
+      <w:r>
+        <w:rPr>
+          <w:lang w:val="en-US"/>
+        </w:rPr>
+        <w:t>ToGrid</w:t>
       </w:r>
       <w:r>
         <w:rPr>
@@ -2456,11 +2759,19 @@
         </w:rPr>
         <w:t>Wh</w:t>
       </w:r>
-      <w:r>
-        <w:rPr>
-          <w:lang w:val="en-US"/>
-        </w:rPr>
-        <w:t>: 1.23, Loads</w:t>
+      <w:proofErr w:type="spellEnd"/>
+      <w:r>
+        <w:rPr>
+          <w:lang w:val="en-US"/>
+        </w:rPr>
+        <w:t xml:space="preserve">: 1.23, </w:t>
+      </w:r>
+      <w:proofErr w:type="spellStart"/>
+      <w:r>
+        <w:rPr>
+          <w:lang w:val="en-US"/>
+        </w:rPr>
+        <w:t>Loads</w:t>
       </w:r>
       <w:r>
         <w:rPr>
@@ -2474,11 +2785,19 @@
         </w:rPr>
         <w:t>Wh</w:t>
       </w:r>
-      <w:r>
-        <w:rPr>
-          <w:lang w:val="en-US"/>
-        </w:rPr>
-        <w:t>: 1.23, PVProd</w:t>
+      <w:proofErr w:type="spellEnd"/>
+      <w:r>
+        <w:rPr>
+          <w:lang w:val="en-US"/>
+        </w:rPr>
+        <w:t xml:space="preserve">: 1.23, </w:t>
+      </w:r>
+      <w:proofErr w:type="spellStart"/>
+      <w:r>
+        <w:rPr>
+          <w:lang w:val="en-US"/>
+        </w:rPr>
+        <w:t>PVProd</w:t>
       </w:r>
       <w:r>
         <w:rPr>
@@ -2486,11 +2805,26 @@
         </w:rPr>
         <w:t>kWh</w:t>
       </w:r>
-      <w:r>
-        <w:rPr>
-          <w:lang w:val="en-US"/>
-        </w:rPr>
-        <w:t>: 1.23, SOCMin: 1.23</w:t>
+      <w:proofErr w:type="spellEnd"/>
+      <w:r>
+        <w:rPr>
+          <w:lang w:val="en-US"/>
+        </w:rPr>
+        <w:t xml:space="preserve">: 1.23, </w:t>
+      </w:r>
+      <w:proofErr w:type="spellStart"/>
+      <w:r>
+        <w:rPr>
+          <w:lang w:val="en-US"/>
+        </w:rPr>
+        <w:t>SOCMin</w:t>
+      </w:r>
+      <w:proofErr w:type="spellEnd"/>
+      <w:r>
+        <w:rPr>
+          <w:lang w:val="en-US"/>
+        </w:rPr>
+        <w:t>: 1.23</w:t>
       </w:r>
       <w:r>
         <w:rPr>
@@ -2648,7 +2982,21 @@
               <w:rPr>
                 <w:lang w:val="en-US"/>
               </w:rPr>
-              <w:t>“GetStatistic”</w:t>
+              <w:t>“</w:t>
+            </w:r>
+            <w:proofErr w:type="spellStart"/>
+            <w:r>
+              <w:rPr>
+                <w:lang w:val="en-US"/>
+              </w:rPr>
+              <w:t>GetStatistic</w:t>
+            </w:r>
+            <w:proofErr w:type="spellEnd"/>
+            <w:r>
+              <w:rPr>
+                <w:lang w:val="en-US"/>
+              </w:rPr>
+              <w:t>”</w:t>
             </w:r>
           </w:p>
         </w:tc>
@@ -2664,12 +3012,14 @@
                 <w:lang w:val="en-US"/>
               </w:rPr>
             </w:pPr>
+            <w:proofErr w:type="spellStart"/>
             <w:r>
               <w:rPr>
                 <w:lang w:val="en-US"/>
               </w:rPr>
               <w:t>FromDate</w:t>
             </w:r>
+            <w:proofErr w:type="spellEnd"/>
           </w:p>
         </w:tc>
         <w:tc>
@@ -2732,12 +3082,14 @@
                 <w:lang w:val="en-US"/>
               </w:rPr>
             </w:pPr>
+            <w:proofErr w:type="spellStart"/>
             <w:r>
               <w:rPr>
                 <w:lang w:val="en-US"/>
               </w:rPr>
               <w:t>ToDate</w:t>
             </w:r>
+            <w:proofErr w:type="spellEnd"/>
           </w:p>
         </w:tc>
         <w:tc>
@@ -3114,6 +3466,7 @@
                 <w:lang w:val="en-US"/>
               </w:rPr>
             </w:pPr>
+            <w:proofErr w:type="spellStart"/>
             <w:r>
               <w:rPr>
                 <w:lang w:val="en-US"/>
@@ -3126,6 +3479,7 @@
               </w:rPr>
               <w:t>SOC</w:t>
             </w:r>
+            <w:proofErr w:type="spellEnd"/>
           </w:p>
         </w:tc>
         <w:tc>
@@ -3188,6 +3542,7 @@
                 <w:lang w:val="en-US"/>
               </w:rPr>
             </w:pPr>
+            <w:proofErr w:type="spellStart"/>
             <w:r>
               <w:rPr>
                 <w:lang w:val="en-US"/>
@@ -3200,6 +3555,7 @@
               </w:rPr>
               <w:t>SOC</w:t>
             </w:r>
+            <w:proofErr w:type="spellEnd"/>
           </w:p>
         </w:tc>
         <w:tc>
@@ -3262,6 +3618,7 @@
                 <w:lang w:val="en-US"/>
               </w:rPr>
             </w:pPr>
+            <w:proofErr w:type="spellStart"/>
             <w:r>
               <w:rPr>
                 <w:lang w:val="en-US"/>
@@ -3274,6 +3631,7 @@
               </w:rPr>
               <w:t>SOC</w:t>
             </w:r>
+            <w:proofErr w:type="spellEnd"/>
           </w:p>
         </w:tc>
         <w:tc>
@@ -3308,7 +3666,21 @@
               <w:rPr>
                 <w:lang w:val="en-US"/>
               </w:rPr>
-              <w:t>Average SOC in this hour (can be (SOCMin+SOCMax)/2)</w:t>
+              <w:t>Average SOC in this hour (can be (</w:t>
+            </w:r>
+            <w:proofErr w:type="spellStart"/>
+            <w:r>
+              <w:rPr>
+                <w:lang w:val="en-US"/>
+              </w:rPr>
+              <w:t>SOCMin+SOCMax</w:t>
+            </w:r>
+            <w:proofErr w:type="spellEnd"/>
+            <w:r>
+              <w:rPr>
+                <w:lang w:val="en-US"/>
+              </w:rPr>
+              <w:t>)/2)</w:t>
             </w:r>
           </w:p>
         </w:tc>
@@ -3336,12 +3708,14 @@
                 <w:lang w:val="en-US"/>
               </w:rPr>
             </w:pPr>
+            <w:proofErr w:type="spellStart"/>
             <w:r>
               <w:rPr>
                 <w:lang w:val="en-US"/>
               </w:rPr>
               <w:t>PVProdkWh</w:t>
             </w:r>
+            <w:proofErr w:type="spellEnd"/>
           </w:p>
         </w:tc>
         <w:tc>
@@ -3404,6 +3778,7 @@
                 <w:lang w:val="en-US"/>
               </w:rPr>
             </w:pPr>
+            <w:proofErr w:type="spellStart"/>
             <w:r>
               <w:rPr>
                 <w:lang w:val="en-US"/>
@@ -3422,6 +3797,7 @@
               </w:rPr>
               <w:t>Wh</w:t>
             </w:r>
+            <w:proofErr w:type="spellEnd"/>
           </w:p>
         </w:tc>
         <w:tc>
@@ -3490,12 +3866,14 @@
                 <w:lang w:val="en-US"/>
               </w:rPr>
             </w:pPr>
+            <w:proofErr w:type="spellStart"/>
             <w:r>
               <w:rPr>
                 <w:lang w:val="en-US"/>
               </w:rPr>
               <w:t>ToGridkWh</w:t>
             </w:r>
+            <w:proofErr w:type="spellEnd"/>
           </w:p>
         </w:tc>
         <w:tc>
@@ -3564,12 +3942,14 @@
                 <w:lang w:val="en-US"/>
               </w:rPr>
             </w:pPr>
+            <w:proofErr w:type="spellStart"/>
             <w:r>
               <w:rPr>
                 <w:lang w:val="en-US"/>
               </w:rPr>
               <w:t>LoadskWh</w:t>
             </w:r>
+            <w:proofErr w:type="spellEnd"/>
           </w:p>
         </w:tc>
         <w:tc>
@@ -3635,9 +4015,17 @@
         <w:rPr>
           <w:lang w:val="en-US"/>
         </w:rPr>
-        <w:t xml:space="preserve"> SetSchedulers</w:t>
+        <w:t xml:space="preserve"> </w:t>
+      </w:r>
+      <w:proofErr w:type="spellStart"/>
+      <w:r>
+        <w:rPr>
+          <w:lang w:val="en-US"/>
+        </w:rPr>
+        <w:t>SetSchedulers</w:t>
       </w:r>
       <w:bookmarkEnd w:id="6"/>
+      <w:proofErr w:type="spellEnd"/>
     </w:p>
     <w:p>
       <w:pPr>
@@ -3669,7 +4057,21 @@
         <w:rPr>
           <w:lang w:val="en-US"/>
         </w:rPr>
-        <w:t xml:space="preserve">{ Operation: “SetSchedulers”, </w:t>
+        <w:t>{ Operation: “</w:t>
+      </w:r>
+      <w:proofErr w:type="spellStart"/>
+      <w:r>
+        <w:rPr>
+          <w:lang w:val="en-US"/>
+        </w:rPr>
+        <w:t>SetSchedulers</w:t>
+      </w:r>
+      <w:proofErr w:type="spellEnd"/>
+      <w:r>
+        <w:rPr>
+          <w:lang w:val="en-US"/>
+        </w:rPr>
+        <w:t xml:space="preserve">”, </w:t>
       </w:r>
       <w:r>
         <w:rPr>
@@ -3694,7 +4096,14 @@
         <w:rPr>
           <w:lang w:val="en-US"/>
         </w:rPr>
-        <w:t>{Hour: 11, From</w:t>
+        <w:t xml:space="preserve">{Hour: 11, </w:t>
+      </w:r>
+      <w:proofErr w:type="spellStart"/>
+      <w:r>
+        <w:rPr>
+          <w:lang w:val="en-US"/>
+        </w:rPr>
+        <w:t>From</w:t>
       </w:r>
       <w:r>
         <w:rPr>
@@ -3702,11 +4111,19 @@
         </w:rPr>
         <w:t>Minute</w:t>
       </w:r>
-      <w:r>
-        <w:rPr>
-          <w:lang w:val="en-US"/>
-        </w:rPr>
-        <w:t>: 30, To</w:t>
+      <w:proofErr w:type="spellEnd"/>
+      <w:r>
+        <w:rPr>
+          <w:lang w:val="en-US"/>
+        </w:rPr>
+        <w:t xml:space="preserve">: 30, </w:t>
+      </w:r>
+      <w:proofErr w:type="spellStart"/>
+      <w:r>
+        <w:rPr>
+          <w:lang w:val="en-US"/>
+        </w:rPr>
+        <w:t>To</w:t>
       </w:r>
       <w:r>
         <w:rPr>
@@ -3714,11 +4131,19 @@
         </w:rPr>
         <w:t>Minute</w:t>
       </w:r>
-      <w:r>
-        <w:rPr>
-          <w:lang w:val="en-US"/>
-        </w:rPr>
-        <w:t>: 59, ChargeLimit</w:t>
+      <w:proofErr w:type="spellEnd"/>
+      <w:r>
+        <w:rPr>
+          <w:lang w:val="en-US"/>
+        </w:rPr>
+        <w:t xml:space="preserve">: 59, </w:t>
+      </w:r>
+      <w:proofErr w:type="spellStart"/>
+      <w:r>
+        <w:rPr>
+          <w:lang w:val="en-US"/>
+        </w:rPr>
+        <w:t>ChargeLimit</w:t>
       </w:r>
       <w:r>
         <w:rPr>
@@ -3726,12 +4151,14 @@
         </w:rPr>
         <w:t>W</w:t>
       </w:r>
+      <w:proofErr w:type="spellEnd"/>
       <w:r>
         <w:rPr>
           <w:lang w:val="en-US"/>
         </w:rPr>
         <w:t xml:space="preserve">: 3000, </w:t>
       </w:r>
+      <w:proofErr w:type="spellStart"/>
       <w:r>
         <w:rPr>
           <w:lang w:val="en-US"/>
@@ -3744,6 +4171,7 @@
         </w:rPr>
         <w:t>W</w:t>
       </w:r>
+      <w:proofErr w:type="spellEnd"/>
       <w:r>
         <w:rPr>
           <w:lang w:val="en-US"/>
@@ -3797,8 +4225,37 @@
         <w:rPr>
           <w:lang w:val="en-US"/>
         </w:rPr>
-        <w:t xml:space="preserve">{Hour: 12, FromMinute: 0, ToMinute: 59, </w:t>
-      </w:r>
+        <w:t xml:space="preserve">{Hour: 12, </w:t>
+      </w:r>
+      <w:proofErr w:type="spellStart"/>
+      <w:r>
+        <w:rPr>
+          <w:lang w:val="en-US"/>
+        </w:rPr>
+        <w:t>FromMinute</w:t>
+      </w:r>
+      <w:proofErr w:type="spellEnd"/>
+      <w:r>
+        <w:rPr>
+          <w:lang w:val="en-US"/>
+        </w:rPr>
+        <w:t xml:space="preserve">: 0, </w:t>
+      </w:r>
+      <w:proofErr w:type="spellStart"/>
+      <w:r>
+        <w:rPr>
+          <w:lang w:val="en-US"/>
+        </w:rPr>
+        <w:t>ToMinute</w:t>
+      </w:r>
+      <w:proofErr w:type="spellEnd"/>
+      <w:r>
+        <w:rPr>
+          <w:lang w:val="en-US"/>
+        </w:rPr>
+        <w:t xml:space="preserve">: 59, </w:t>
+      </w:r>
+      <w:proofErr w:type="spellStart"/>
       <w:r>
         <w:rPr>
           <w:lang w:val="en-US"/>
@@ -3811,6 +4268,7 @@
         </w:rPr>
         <w:t>W</w:t>
       </w:r>
+      <w:proofErr w:type="spellEnd"/>
       <w:r>
         <w:rPr>
           <w:lang w:val="en-US"/>
@@ -3823,6 +4281,7 @@
         </w:rPr>
         <w:t xml:space="preserve">, </w:t>
       </w:r>
+      <w:proofErr w:type="spellStart"/>
       <w:r>
         <w:rPr>
           <w:lang w:val="en-US"/>
@@ -3835,6 +4294,7 @@
         </w:rPr>
         <w:t>W</w:t>
       </w:r>
+      <w:proofErr w:type="spellEnd"/>
       <w:r>
         <w:rPr>
           <w:lang w:val="en-US"/>
@@ -3900,8 +4360,37 @@
         <w:rPr>
           <w:lang w:val="en-US"/>
         </w:rPr>
-        <w:t xml:space="preserve">{Hour: 12, FromMinute: 0, ToMinute: 59, </w:t>
-      </w:r>
+        <w:t xml:space="preserve">{Hour: 12, </w:t>
+      </w:r>
+      <w:proofErr w:type="spellStart"/>
+      <w:r>
+        <w:rPr>
+          <w:lang w:val="en-US"/>
+        </w:rPr>
+        <w:t>FromMinute</w:t>
+      </w:r>
+      <w:proofErr w:type="spellEnd"/>
+      <w:r>
+        <w:rPr>
+          <w:lang w:val="en-US"/>
+        </w:rPr>
+        <w:t xml:space="preserve">: 0, </w:t>
+      </w:r>
+      <w:proofErr w:type="spellStart"/>
+      <w:r>
+        <w:rPr>
+          <w:lang w:val="en-US"/>
+        </w:rPr>
+        <w:t>ToMinute</w:t>
+      </w:r>
+      <w:proofErr w:type="spellEnd"/>
+      <w:r>
+        <w:rPr>
+          <w:lang w:val="en-US"/>
+        </w:rPr>
+        <w:t xml:space="preserve">: 59, </w:t>
+      </w:r>
+      <w:proofErr w:type="spellStart"/>
       <w:r>
         <w:rPr>
           <w:lang w:val="en-US"/>
@@ -3914,6 +4403,7 @@
         </w:rPr>
         <w:t>W</w:t>
       </w:r>
+      <w:proofErr w:type="spellEnd"/>
       <w:r>
         <w:rPr>
           <w:lang w:val="en-US"/>
@@ -3948,7 +4438,21 @@
         <w:rPr>
           <w:lang w:val="en-US"/>
         </w:rPr>
-        <w:t>Operation: "DisableDischarge"}</w:t>
+        <w:t>Operation: "</w:t>
+      </w:r>
+      <w:proofErr w:type="spellStart"/>
+      <w:r>
+        <w:rPr>
+          <w:lang w:val="en-US"/>
+        </w:rPr>
+        <w:t>DisableDischarge</w:t>
+      </w:r>
+      <w:proofErr w:type="spellEnd"/>
+      <w:r>
+        <w:rPr>
+          <w:lang w:val="en-US"/>
+        </w:rPr>
+        <w:t>"}</w:t>
       </w:r>
       <w:r>
         <w:rPr>
@@ -3998,8 +4502,8 @@
       <w:tblGrid>
         <w:gridCol w:w="1186"/>
         <w:gridCol w:w="1546"/>
-        <w:gridCol w:w="1574"/>
-        <w:gridCol w:w="4756"/>
+        <w:gridCol w:w="1523"/>
+        <w:gridCol w:w="4807"/>
       </w:tblGrid>
       <w:tr>
         <w:tc>
@@ -4132,7 +4636,21 @@
               <w:rPr>
                 <w:lang w:val="en-US"/>
               </w:rPr>
-              <w:t>“SetSchedulers”</w:t>
+              <w:t>“</w:t>
+            </w:r>
+            <w:proofErr w:type="spellStart"/>
+            <w:r>
+              <w:rPr>
+                <w:lang w:val="en-US"/>
+              </w:rPr>
+              <w:t>SetSchedulers</w:t>
+            </w:r>
+            <w:proofErr w:type="spellEnd"/>
+            <w:r>
+              <w:rPr>
+                <w:lang w:val="en-US"/>
+              </w:rPr>
+              <w:t>”</w:t>
             </w:r>
           </w:p>
         </w:tc>
@@ -4296,12 +4814,14 @@
                 <w:lang w:val="en-US"/>
               </w:rPr>
             </w:pPr>
+            <w:proofErr w:type="spellStart"/>
             <w:r>
               <w:rPr>
                 <w:lang w:val="en-US"/>
               </w:rPr>
               <w:t>FromMinute</w:t>
             </w:r>
+            <w:proofErr w:type="spellEnd"/>
           </w:p>
         </w:tc>
         <w:tc>
@@ -4364,12 +4884,14 @@
                 <w:lang w:val="en-US"/>
               </w:rPr>
             </w:pPr>
+            <w:proofErr w:type="spellStart"/>
             <w:r>
               <w:rPr>
                 <w:lang w:val="en-US"/>
               </w:rPr>
               <w:t>ToMinute</w:t>
             </w:r>
+            <w:proofErr w:type="spellEnd"/>
           </w:p>
         </w:tc>
         <w:tc>
@@ -4432,12 +4954,14 @@
                 <w:lang w:val="en-US"/>
               </w:rPr>
             </w:pPr>
+            <w:proofErr w:type="spellStart"/>
             <w:r>
               <w:rPr>
                 <w:lang w:val="en-US"/>
               </w:rPr>
               <w:t>ChargeLimitW</w:t>
             </w:r>
+            <w:proofErr w:type="spellEnd"/>
           </w:p>
         </w:tc>
         <w:tc>
@@ -4474,8 +4998,36 @@
                 <w:iCs/>
                 <w:lang w:val="en-US"/>
               </w:rPr>
-              <w:t>Only one can be present: ChargeLimitW or InputLimitW</w:t>
-            </w:r>
+              <w:t xml:space="preserve">Only one can be present: </w:t>
+            </w:r>
+            <w:proofErr w:type="spellStart"/>
+            <w:r>
+              <w:rPr>
+                <w:i/>
+                <w:iCs/>
+                <w:lang w:val="en-US"/>
+              </w:rPr>
+              <w:t>ChargeLimitW</w:t>
+            </w:r>
+            <w:proofErr w:type="spellEnd"/>
+            <w:r>
+              <w:rPr>
+                <w:i/>
+                <w:iCs/>
+                <w:lang w:val="en-US"/>
+              </w:rPr>
+              <w:t xml:space="preserve"> or </w:t>
+            </w:r>
+            <w:proofErr w:type="spellStart"/>
+            <w:r>
+              <w:rPr>
+                <w:i/>
+                <w:iCs/>
+                <w:lang w:val="en-US"/>
+              </w:rPr>
+              <w:t>InputLimitW</w:t>
+            </w:r>
+            <w:proofErr w:type="spellEnd"/>
             <w:r>
               <w:rPr>
                 <w:lang w:val="en-US"/>
@@ -4534,12 +5086,14 @@
                 <w:lang w:val="en-US"/>
               </w:rPr>
             </w:pPr>
+            <w:proofErr w:type="spellStart"/>
             <w:r>
               <w:rPr>
                 <w:lang w:val="en-US"/>
               </w:rPr>
               <w:t>InputLimitW</w:t>
             </w:r>
+            <w:proofErr w:type="spellEnd"/>
           </w:p>
         </w:tc>
         <w:tc>
@@ -4615,12 +5169,14 @@
                 <w:lang w:val="en-US"/>
               </w:rPr>
             </w:pPr>
+            <w:proofErr w:type="spellStart"/>
             <w:r>
               <w:rPr>
                 <w:lang w:val="en-US"/>
               </w:rPr>
               <w:t>GridSetpointW</w:t>
             </w:r>
+            <w:proofErr w:type="spellEnd"/>
           </w:p>
         </w:tc>
         <w:tc>
@@ -4683,12 +5239,14 @@
                 <w:lang w:val="en-US"/>
               </w:rPr>
             </w:pPr>
+            <w:proofErr w:type="spellStart"/>
             <w:r>
               <w:rPr>
                 <w:lang w:val="en-US"/>
               </w:rPr>
               <w:t>PriceLessZero</w:t>
             </w:r>
+            <w:proofErr w:type="spellEnd"/>
           </w:p>
         </w:tc>
         <w:tc>
@@ -4723,7 +5281,21 @@
               <w:rPr>
                 <w:lang w:val="en-US"/>
               </w:rPr>
-              <w:t xml:space="preserve">1 – price is less then zero, 0 - </w:t>
+              <w:t xml:space="preserve">1 – price is less </w:t>
+            </w:r>
+            <w:proofErr w:type="spellStart"/>
+            <w:r>
+              <w:rPr>
+                <w:lang w:val="en-US"/>
+              </w:rPr>
+              <w:t>then</w:t>
+            </w:r>
+            <w:proofErr w:type="spellEnd"/>
+            <w:r>
+              <w:rPr>
+                <w:lang w:val="en-US"/>
+              </w:rPr>
+              <w:t xml:space="preserve"> zero, 0 - </w:t>
             </w:r>
             <w:r>
               <w:rPr>
@@ -4897,7 +5469,13 @@
               <w:rPr>
                 <w:lang w:val="en-US"/>
               </w:rPr>
-              <w:t xml:space="preserve">Charge up to </w:t>
+              <w:t>Force c</w:t>
+            </w:r>
+            <w:r>
+              <w:rPr>
+                <w:lang w:val="en-US"/>
+              </w:rPr>
+              <w:t xml:space="preserve">harge up to </w:t>
             </w:r>
             <w:r>
               <w:rPr>
@@ -4910,6 +5488,26 @@
                 <w:lang w:val="en-US"/>
               </w:rPr>
               <w:t>SOC</w:t>
+            </w:r>
+            <w:r>
+              <w:rPr>
+                <w:lang w:val="en-US"/>
+              </w:rPr>
+              <w:t xml:space="preserve"> (if </w:t>
+            </w:r>
+            <w:proofErr w:type="spellStart"/>
+            <w:r>
+              <w:rPr>
+                <w:lang w:val="en-US"/>
+              </w:rPr>
+              <w:t>CurrSOC</w:t>
+            </w:r>
+            <w:proofErr w:type="spellEnd"/>
+            <w:r>
+              <w:rPr>
+                <w:lang w:val="en-US"/>
+              </w:rPr>
+              <w:t>&gt;SOC don’t discharge, work as normal)</w:t>
             </w:r>
           </w:p>
         </w:tc>
@@ -5083,7 +5681,13 @@
               <w:rPr>
                 <w:lang w:val="en-US"/>
               </w:rPr>
-              <w:t>Discharge</w:t>
+              <w:t>Force d</w:t>
+            </w:r>
+            <w:r>
+              <w:rPr>
+                <w:lang w:val="en-US"/>
+              </w:rPr>
+              <w:t>ischarge</w:t>
             </w:r>
             <w:r>
               <w:rPr>
@@ -5102,6 +5706,26 @@
                 <w:lang w:val="en-US"/>
               </w:rPr>
               <w:t>SOC</w:t>
+            </w:r>
+            <w:r>
+              <w:rPr>
+                <w:lang w:val="en-US"/>
+              </w:rPr>
+              <w:t xml:space="preserve">  (if </w:t>
+            </w:r>
+            <w:proofErr w:type="spellStart"/>
+            <w:r>
+              <w:rPr>
+                <w:lang w:val="en-US"/>
+              </w:rPr>
+              <w:t>CurrSOC</w:t>
+            </w:r>
+            <w:proofErr w:type="spellEnd"/>
+            <w:r>
+              <w:rPr>
+                <w:lang w:val="en-US"/>
+              </w:rPr>
+              <w:t>&lt;SOC don’t charge, work as normal)</w:t>
             </w:r>
           </w:p>
         </w:tc>
@@ -5127,7 +5751,21 @@
               <w:rPr>
                 <w:lang w:val="en-US"/>
               </w:rPr>
-              <w:t>For Operation=”DisableDischarge”</w:t>
+              <w:t>For Operation=”</w:t>
+            </w:r>
+            <w:proofErr w:type="spellStart"/>
+            <w:r>
+              <w:rPr>
+                <w:lang w:val="en-US"/>
+              </w:rPr>
+              <w:t>DisableDischarge</w:t>
+            </w:r>
+            <w:proofErr w:type="spellEnd"/>
+            <w:r>
+              <w:rPr>
+                <w:lang w:val="en-US"/>
+              </w:rPr>
+              <w:t>”</w:t>
             </w:r>
           </w:p>
         </w:tc>
@@ -5195,7 +5833,107 @@
               <w:rPr>
                 <w:lang w:val="en-US"/>
               </w:rPr>
-              <w:t>“DisableDischarge”</w:t>
+              <w:t>Block Dischar</w:t>
+            </w:r>
+            <w:r>
+              <w:rPr>
+                <w:lang w:val="en-US"/>
+              </w:rPr>
+              <w:t>ge</w:t>
+            </w:r>
+          </w:p>
+        </w:tc>
+      </w:tr>
+      <w:tr>
+        <w:tc>
+          <w:tcPr>
+            <w:tcW w:w="0" w:type="auto"/>
+            <w:gridSpan w:val="4"/>
+          </w:tcPr>
+          <w:p>
+            <w:pPr>
+              <w:pStyle w:val="Akapitzlist"/>
+              <w:numPr>
+                <w:ilvl w:val="0"/>
+                <w:numId w:val="2"/>
+              </w:numPr>
+              <w:rPr>
+                <w:lang w:val="en-US"/>
+              </w:rPr>
+            </w:pPr>
+            <w:r>
+              <w:rPr>
+                <w:lang w:val="en-US"/>
+              </w:rPr>
+              <w:t>For Operation=”Normal”</w:t>
+            </w:r>
+          </w:p>
+        </w:tc>
+      </w:tr>
+      <w:tr>
+        <w:tc>
+          <w:tcPr>
+            <w:tcW w:w="0" w:type="auto"/>
+          </w:tcPr>
+          <w:p>
+            <w:pPr>
+              <w:rPr>
+                <w:lang w:val="en-US"/>
+              </w:rPr>
+            </w:pPr>
+          </w:p>
+        </w:tc>
+        <w:tc>
+          <w:tcPr>
+            <w:tcW w:w="0" w:type="auto"/>
+          </w:tcPr>
+          <w:p>
+            <w:pPr>
+              <w:rPr>
+                <w:lang w:val="en-US"/>
+              </w:rPr>
+            </w:pPr>
+            <w:r>
+              <w:rPr>
+                <w:lang w:val="en-US"/>
+              </w:rPr>
+              <w:t>Operation</w:t>
+            </w:r>
+          </w:p>
+        </w:tc>
+        <w:tc>
+          <w:tcPr>
+            <w:tcW w:w="0" w:type="auto"/>
+          </w:tcPr>
+          <w:p>
+            <w:pPr>
+              <w:rPr>
+                <w:lang w:val="en-US"/>
+              </w:rPr>
+            </w:pPr>
+            <w:r>
+              <w:rPr>
+                <w:lang w:val="en-US"/>
+              </w:rPr>
+              <w:t>String</w:t>
+            </w:r>
+          </w:p>
+        </w:tc>
+        <w:tc>
+          <w:tcPr>
+            <w:tcW w:w="0" w:type="auto"/>
+          </w:tcPr>
+          <w:p>
+            <w:pPr>
+              <w:rPr>
+                <w:lang w:val="en-US"/>
+              </w:rPr>
+            </w:pPr>
+            <w:r>
+              <w:rPr>
+                <w:lang w:val="en-US"/>
+              </w:rPr>
+              <w:t>Work as normal</w:t>
             </w:r>
           </w:p>
         </w:tc>
@@ -5260,8 +5998,16 @@
         <w:rPr>
           <w:lang w:val="en-US"/>
         </w:rPr>
-        <w:t>Inverter every request from GbbVinctronWeb</w:t>
-      </w:r>
+        <w:t xml:space="preserve">Inverter every request from </w:t>
+      </w:r>
+      <w:proofErr w:type="spellStart"/>
+      <w:r>
+        <w:rPr>
+          <w:lang w:val="en-US"/>
+        </w:rPr>
+        <w:t>GbbVinctronWeb</w:t>
+      </w:r>
+      <w:proofErr w:type="spellEnd"/>
       <w:r>
         <w:rPr>
           <w:lang w:val="en-US"/>
@@ -5294,6 +6040,7 @@
         </w:rPr>
         <w:t>{ Operation=”</w:t>
       </w:r>
+      <w:proofErr w:type="spellStart"/>
       <w:r>
         <w:rPr>
           <w:lang w:val="en-US"/>
@@ -5310,7 +6057,14 @@
         <w:rPr>
           <w:lang w:val="en-US"/>
         </w:rPr>
-        <w:t xml:space="preserve">dulers”, </w:t>
+        <w:t>dulers</w:t>
+      </w:r>
+      <w:proofErr w:type="spellEnd"/>
+      <w:r>
+        <w:rPr>
+          <w:lang w:val="en-US"/>
+        </w:rPr>
+        <w:t xml:space="preserve">”, </w:t>
       </w:r>
       <w:r>
         <w:rPr>
@@ -5437,7 +6191,21 @@
               <w:rPr>
                 <w:lang w:val="en-US"/>
               </w:rPr>
-              <w:t>“SetSchedulers”</w:t>
+              <w:t>“</w:t>
+            </w:r>
+            <w:proofErr w:type="spellStart"/>
+            <w:r>
+              <w:rPr>
+                <w:lang w:val="en-US"/>
+              </w:rPr>
+              <w:t>SetSchedulers</w:t>
+            </w:r>
+            <w:proofErr w:type="spellEnd"/>
+            <w:r>
+              <w:rPr>
+                <w:lang w:val="en-US"/>
+              </w:rPr>
+              <w:t>”</w:t>
             </w:r>
           </w:p>
         </w:tc>

</xml_diff>